<commit_message>
Additions to the project description document
</commit_message>
<xml_diff>
--- a/Docs/Description.docx
+++ b/Docs/Description.docx
@@ -199,16 +199,6 @@
       </w:pPr>
       <w:r>
         <w:rPr/>
-        <w:t>The first 4 features will be implemented in the first phase.</w:t>
-      </w:r>
-    </w:p>
-    <w:p>
-      <w:pPr>
-        <w:pStyle w:val="TextBody"/>
-        <w:rPr/>
-      </w:pPr>
-      <w:r>
-        <w:rPr/>
       </w:r>
     </w:p>
     <w:p>
@@ -246,6 +236,49 @@
       </w:pPr>
       <w:r>
         <w:rPr/>
+        <w:t>Below are the various stages requiring authentication:</w:t>
+      </w:r>
+    </w:p>
+    <w:p>
+      <w:pPr>
+        <w:pStyle w:val="TextBody"/>
+        <w:numPr>
+          <w:ilvl w:val="0"/>
+          <w:numId w:val="3"/>
+        </w:numPr>
+        <w:rPr/>
+      </w:pPr>
+      <w:r>
+        <w:rPr/>
+        <w:t>Authentication of student mobile device (client) by the host machine and vice versa.</w:t>
+      </w:r>
+    </w:p>
+    <w:p>
+      <w:pPr>
+        <w:pStyle w:val="TextBody"/>
+        <w:numPr>
+          <w:ilvl w:val="0"/>
+          <w:numId w:val="3"/>
+        </w:numPr>
+        <w:rPr/>
+      </w:pPr>
+      <w:r>
+        <w:rPr/>
+        <w:t>Faculty authentication on the host system (server)</w:t>
+      </w:r>
+    </w:p>
+    <w:p>
+      <w:pPr>
+        <w:pStyle w:val="TextBody"/>
+        <w:numPr>
+          <w:ilvl w:val="0"/>
+          <w:numId w:val="3"/>
+        </w:numPr>
+        <w:rPr/>
+      </w:pPr>
+      <w:r>
+        <w:rPr/>
+        <w:t>Authentication of users on the discussion forum</w:t>
       </w:r>
     </w:p>
     <w:p>
@@ -278,6 +311,7 @@
       </w:pPr>
       <w:r>
         <w:rPr/>
+        <w:t>Handling of privacy is important here both on the host machine as well as on the mobile device</w:t>
       </w:r>
     </w:p>
     <w:p>
@@ -301,6 +335,7 @@
       </w:pPr>
       <w:r>
         <w:rPr/>
+        <w:t>This sytem relies heavily on the transfer of different types of data, including files, annotations, etc.</w:t>
       </w:r>
     </w:p>
     <w:p>
@@ -324,6 +359,16 @@
       </w:pPr>
       <w:r>
         <w:rPr/>
+        <w:t>The data transfer will take place from the host system to the students' mobile devices.</w:t>
+      </w:r>
+    </w:p>
+    <w:p>
+      <w:pPr>
+        <w:pStyle w:val="TextBody"/>
+        <w:rPr/>
+      </w:pPr>
+      <w:r>
+        <w:rPr/>
       </w:r>
     </w:p>
     <w:p>
@@ -347,6 +392,58 @@
       </w:pPr>
       <w:r>
         <w:rPr/>
+        <w:t>Following are the types of failures which may occur, and need to be handled:</w:t>
+      </w:r>
+    </w:p>
+    <w:p>
+      <w:pPr>
+        <w:pStyle w:val="TextBody"/>
+        <w:numPr>
+          <w:ilvl w:val="0"/>
+          <w:numId w:val="4"/>
+        </w:numPr>
+        <w:rPr/>
+      </w:pPr>
+      <w:r>
+        <w:rPr/>
+        <w:t>Mobile device getting disconnected (e.g. wifi turned off) while the synchronization is going on with the host machine</w:t>
+      </w:r>
+    </w:p>
+    <w:p>
+      <w:pPr>
+        <w:pStyle w:val="TextBody"/>
+        <w:numPr>
+          <w:ilvl w:val="0"/>
+          <w:numId w:val="4"/>
+        </w:numPr>
+        <w:rPr/>
+      </w:pPr>
+      <w:r>
+        <w:rPr/>
+        <w:t>Host machine unexpectedly turned off (e.g. power breakdown)</w:t>
+      </w:r>
+    </w:p>
+    <w:p>
+      <w:pPr>
+        <w:pStyle w:val="TextBody"/>
+        <w:numPr>
+          <w:ilvl w:val="0"/>
+          <w:numId w:val="4"/>
+        </w:numPr>
+        <w:rPr/>
+      </w:pPr>
+      <w:r>
+        <w:rPr/>
+        <w:t>Mobile device unexpectedly turned off (e.g. battery discharge)</w:t>
+      </w:r>
+    </w:p>
+    <w:p>
+      <w:pPr>
+        <w:pStyle w:val="TextBody"/>
+        <w:rPr/>
+      </w:pPr>
+      <w:r>
+        <w:rPr/>
       </w:r>
     </w:p>
     <w:p>
@@ -370,6 +467,49 @@
       </w:pPr>
       <w:r>
         <w:rPr/>
+        <w:t>Following are the various functionalities which will be performed without any kind of user intervention, thus giving an idea about the degree of transparency in the system:</w:t>
+      </w:r>
+    </w:p>
+    <w:p>
+      <w:pPr>
+        <w:pStyle w:val="TextBody"/>
+        <w:numPr>
+          <w:ilvl w:val="0"/>
+          <w:numId w:val="5"/>
+        </w:numPr>
+        <w:rPr/>
+      </w:pPr>
+      <w:r>
+        <w:rPr/>
+        <w:t>When the user enters the classroom/presentation room, the application will automatically disover user's device's presence, and the synchronization will start. This assumes the user has the client app installed, the wifi on the device is turned on and the device gets connected to the classroom's wifi automatically.</w:t>
+      </w:r>
+    </w:p>
+    <w:p>
+      <w:pPr>
+        <w:pStyle w:val="TextBody"/>
+        <w:numPr>
+          <w:ilvl w:val="0"/>
+          <w:numId w:val="5"/>
+        </w:numPr>
+        <w:rPr/>
+      </w:pPr>
+      <w:r>
+        <w:rPr/>
+        <w:t>The presenter/faculty does not have to explicitly issue command (voice or otherwise) for performing transition of the slides while delivering the presentation. The system recognizes when the transition is required.</w:t>
+      </w:r>
+    </w:p>
+    <w:p>
+      <w:pPr>
+        <w:pStyle w:val="TextBody"/>
+        <w:numPr>
+          <w:ilvl w:val="0"/>
+          <w:numId w:val="5"/>
+        </w:numPr>
+        <w:rPr/>
+      </w:pPr>
+      <w:r>
+        <w:rPr/>
+        <w:t>Any assignment or task being discussed in the class is automatically added to the calendar of the clients (student mobile devices)</w:t>
       </w:r>
     </w:p>
     <w:p>
@@ -397,28 +537,27 @@
     </w:p>
     <w:tbl>
       <w:tblPr>
-        <w:tblW w:w="9638" w:type="dxa"/>
         <w:jc w:val="left"/>
-        <w:tblInd w:w="55" w:type="dxa"/>
+        <w:tblInd w:w="53" w:type="dxa"/>
         <w:tblBorders>
-          <w:top w:val="single" w:sz="2" w:space="0" w:color="000000"/>
-          <w:left w:val="single" w:sz="2" w:space="0" w:color="000000"/>
-          <w:bottom w:val="single" w:sz="2" w:space="0" w:color="000000"/>
-          <w:insideH w:val="single" w:sz="2" w:space="0" w:color="000000"/>
+          <w:top w:val="single" w:sz="2" w:space="0" w:color="000001"/>
+          <w:left w:val="single" w:sz="2" w:space="0" w:color="000001"/>
+          <w:bottom w:val="single" w:sz="2" w:space="0" w:color="000001"/>
+          <w:insideH w:val="single" w:sz="2" w:space="0" w:color="000001"/>
           <w:right w:val="nil"/>
           <w:insideV w:val="nil"/>
         </w:tblBorders>
         <w:tblCellMar>
           <w:top w:w="55" w:type="dxa"/>
-          <w:left w:w="54" w:type="dxa"/>
+          <w:left w:w="51" w:type="dxa"/>
           <w:bottom w:w="55" w:type="dxa"/>
           <w:right w:w="55" w:type="dxa"/>
         </w:tblCellMar>
       </w:tblPr>
       <w:tblGrid>
         <w:gridCol w:w="3212"/>
-        <w:gridCol w:w="3213"/>
-        <w:gridCol w:w="3213"/>
+        <w:gridCol w:w="3211"/>
+        <w:gridCol w:w="3215"/>
       </w:tblGrid>
       <w:tr>
         <w:trPr>
@@ -428,16 +567,16 @@
           <w:tcPr>
             <w:tcW w:w="3212" w:type="dxa"/>
             <w:tcBorders>
-              <w:top w:val="single" w:sz="2" w:space="0" w:color="000000"/>
-              <w:left w:val="single" w:sz="2" w:space="0" w:color="000000"/>
-              <w:bottom w:val="single" w:sz="2" w:space="0" w:color="000000"/>
-              <w:insideH w:val="single" w:sz="2" w:space="0" w:color="000000"/>
+              <w:top w:val="single" w:sz="2" w:space="0" w:color="000001"/>
+              <w:left w:val="single" w:sz="2" w:space="0" w:color="000001"/>
+              <w:bottom w:val="single" w:sz="2" w:space="0" w:color="000001"/>
+              <w:insideH w:val="single" w:sz="2" w:space="0" w:color="000001"/>
               <w:right w:val="nil"/>
               <w:insideV w:val="nil"/>
             </w:tcBorders>
             <w:shd w:fill="666666" w:val="clear"/>
             <w:tcMar>
-              <w:left w:w="54" w:type="dxa"/>
+              <w:left w:w="51" w:type="dxa"/>
             </w:tcMar>
           </w:tcPr>
           <w:p>
@@ -458,18 +597,18 @@
         </w:tc>
         <w:tc>
           <w:tcPr>
-            <w:tcW w:w="3213" w:type="dxa"/>
+            <w:tcW w:w="3211" w:type="dxa"/>
             <w:tcBorders>
-              <w:top w:val="single" w:sz="2" w:space="0" w:color="000000"/>
-              <w:left w:val="single" w:sz="2" w:space="0" w:color="000000"/>
-              <w:bottom w:val="single" w:sz="2" w:space="0" w:color="000000"/>
-              <w:insideH w:val="single" w:sz="2" w:space="0" w:color="000000"/>
+              <w:top w:val="single" w:sz="2" w:space="0" w:color="000001"/>
+              <w:left w:val="single" w:sz="2" w:space="0" w:color="000001"/>
+              <w:bottom w:val="single" w:sz="2" w:space="0" w:color="000001"/>
+              <w:insideH w:val="single" w:sz="2" w:space="0" w:color="000001"/>
               <w:right w:val="nil"/>
               <w:insideV w:val="nil"/>
             </w:tcBorders>
             <w:shd w:fill="666666" w:val="clear"/>
             <w:tcMar>
-              <w:left w:w="54" w:type="dxa"/>
+              <w:left w:w="51" w:type="dxa"/>
             </w:tcMar>
           </w:tcPr>
           <w:p>
@@ -490,18 +629,18 @@
         </w:tc>
         <w:tc>
           <w:tcPr>
-            <w:tcW w:w="3213" w:type="dxa"/>
+            <w:tcW w:w="3215" w:type="dxa"/>
             <w:tcBorders>
-              <w:top w:val="single" w:sz="2" w:space="0" w:color="000000"/>
-              <w:left w:val="single" w:sz="2" w:space="0" w:color="000000"/>
-              <w:bottom w:val="single" w:sz="2" w:space="0" w:color="000000"/>
-              <w:insideH w:val="single" w:sz="2" w:space="0" w:color="000000"/>
-              <w:right w:val="single" w:sz="2" w:space="0" w:color="000000"/>
-              <w:insideV w:val="single" w:sz="2" w:space="0" w:color="000000"/>
+              <w:top w:val="single" w:sz="2" w:space="0" w:color="000001"/>
+              <w:left w:val="single" w:sz="2" w:space="0" w:color="000001"/>
+              <w:bottom w:val="single" w:sz="2" w:space="0" w:color="000001"/>
+              <w:insideH w:val="single" w:sz="2" w:space="0" w:color="000001"/>
+              <w:right w:val="single" w:sz="2" w:space="0" w:color="000001"/>
+              <w:insideV w:val="single" w:sz="2" w:space="0" w:color="000001"/>
             </w:tcBorders>
             <w:shd w:fill="666666" w:val="clear"/>
             <w:tcMar>
-              <w:left w:w="54" w:type="dxa"/>
+              <w:left w:w="51" w:type="dxa"/>
             </w:tcMar>
           </w:tcPr>
           <w:p>
@@ -530,15 +669,15 @@
             <w:tcW w:w="3212" w:type="dxa"/>
             <w:tcBorders>
               <w:top w:val="nil"/>
-              <w:left w:val="single" w:sz="2" w:space="0" w:color="000000"/>
-              <w:bottom w:val="single" w:sz="2" w:space="0" w:color="000000"/>
-              <w:insideH w:val="single" w:sz="2" w:space="0" w:color="000000"/>
+              <w:left w:val="single" w:sz="2" w:space="0" w:color="000001"/>
+              <w:bottom w:val="single" w:sz="2" w:space="0" w:color="000001"/>
+              <w:insideH w:val="single" w:sz="2" w:space="0" w:color="000001"/>
               <w:right w:val="nil"/>
               <w:insideV w:val="nil"/>
             </w:tcBorders>
-            <w:shd w:fill="auto" w:val="clear"/>
+            <w:shd w:fill="FFFFFF" w:val="clear"/>
             <w:tcMar>
-              <w:left w:w="54" w:type="dxa"/>
+              <w:left w:w="51" w:type="dxa"/>
             </w:tcMar>
           </w:tcPr>
           <w:p>
@@ -554,18 +693,18 @@
         </w:tc>
         <w:tc>
           <w:tcPr>
-            <w:tcW w:w="3213" w:type="dxa"/>
+            <w:tcW w:w="3211" w:type="dxa"/>
             <w:tcBorders>
               <w:top w:val="nil"/>
-              <w:left w:val="single" w:sz="2" w:space="0" w:color="000000"/>
-              <w:bottom w:val="single" w:sz="2" w:space="0" w:color="000000"/>
-              <w:insideH w:val="single" w:sz="2" w:space="0" w:color="000000"/>
+              <w:left w:val="single" w:sz="2" w:space="0" w:color="000001"/>
+              <w:bottom w:val="single" w:sz="2" w:space="0" w:color="000001"/>
+              <w:insideH w:val="single" w:sz="2" w:space="0" w:color="000001"/>
               <w:right w:val="nil"/>
               <w:insideV w:val="nil"/>
             </w:tcBorders>
-            <w:shd w:fill="auto" w:val="clear"/>
+            <w:shd w:fill="FFFFFF" w:val="clear"/>
             <w:tcMar>
-              <w:left w:w="54" w:type="dxa"/>
+              <w:left w:w="51" w:type="dxa"/>
             </w:tcMar>
           </w:tcPr>
           <w:p>
@@ -581,18 +720,18 @@
         </w:tc>
         <w:tc>
           <w:tcPr>
-            <w:tcW w:w="3213" w:type="dxa"/>
+            <w:tcW w:w="3215" w:type="dxa"/>
             <w:tcBorders>
               <w:top w:val="nil"/>
-              <w:left w:val="single" w:sz="2" w:space="0" w:color="000000"/>
-              <w:bottom w:val="single" w:sz="2" w:space="0" w:color="000000"/>
-              <w:insideH w:val="single" w:sz="2" w:space="0" w:color="000000"/>
-              <w:right w:val="single" w:sz="2" w:space="0" w:color="000000"/>
-              <w:insideV w:val="single" w:sz="2" w:space="0" w:color="000000"/>
+              <w:left w:val="single" w:sz="2" w:space="0" w:color="000001"/>
+              <w:bottom w:val="single" w:sz="2" w:space="0" w:color="000001"/>
+              <w:insideH w:val="single" w:sz="2" w:space="0" w:color="000001"/>
+              <w:right w:val="single" w:sz="2" w:space="0" w:color="000001"/>
+              <w:insideV w:val="single" w:sz="2" w:space="0" w:color="000001"/>
             </w:tcBorders>
-            <w:shd w:fill="auto" w:val="clear"/>
+            <w:shd w:fill="FFFFFF" w:val="clear"/>
             <w:tcMar>
-              <w:left w:w="54" w:type="dxa"/>
+              <w:left w:w="51" w:type="dxa"/>
             </w:tcMar>
           </w:tcPr>
           <w:p>
@@ -615,15 +754,15 @@
             <w:tcW w:w="3212" w:type="dxa"/>
             <w:tcBorders>
               <w:top w:val="nil"/>
-              <w:left w:val="single" w:sz="2" w:space="0" w:color="000000"/>
-              <w:bottom w:val="single" w:sz="2" w:space="0" w:color="000000"/>
-              <w:insideH w:val="single" w:sz="2" w:space="0" w:color="000000"/>
+              <w:left w:val="single" w:sz="2" w:space="0" w:color="000001"/>
+              <w:bottom w:val="single" w:sz="2" w:space="0" w:color="000001"/>
+              <w:insideH w:val="single" w:sz="2" w:space="0" w:color="000001"/>
               <w:right w:val="nil"/>
               <w:insideV w:val="nil"/>
             </w:tcBorders>
-            <w:shd w:fill="auto" w:val="clear"/>
+            <w:shd w:fill="FFFFFF" w:val="clear"/>
             <w:tcMar>
-              <w:left w:w="54" w:type="dxa"/>
+              <w:left w:w="51" w:type="dxa"/>
             </w:tcMar>
           </w:tcPr>
           <w:p>
@@ -639,18 +778,18 @@
         </w:tc>
         <w:tc>
           <w:tcPr>
-            <w:tcW w:w="3213" w:type="dxa"/>
+            <w:tcW w:w="3211" w:type="dxa"/>
             <w:tcBorders>
               <w:top w:val="nil"/>
-              <w:left w:val="single" w:sz="2" w:space="0" w:color="000000"/>
-              <w:bottom w:val="single" w:sz="2" w:space="0" w:color="000000"/>
-              <w:insideH w:val="single" w:sz="2" w:space="0" w:color="000000"/>
+              <w:left w:val="single" w:sz="2" w:space="0" w:color="000001"/>
+              <w:bottom w:val="single" w:sz="2" w:space="0" w:color="000001"/>
+              <w:insideH w:val="single" w:sz="2" w:space="0" w:color="000001"/>
               <w:right w:val="nil"/>
               <w:insideV w:val="nil"/>
             </w:tcBorders>
-            <w:shd w:fill="auto" w:val="clear"/>
+            <w:shd w:fill="FFFFFF" w:val="clear"/>
             <w:tcMar>
-              <w:left w:w="54" w:type="dxa"/>
+              <w:left w:w="51" w:type="dxa"/>
             </w:tcMar>
           </w:tcPr>
           <w:p>
@@ -666,18 +805,18 @@
         </w:tc>
         <w:tc>
           <w:tcPr>
-            <w:tcW w:w="3213" w:type="dxa"/>
+            <w:tcW w:w="3215" w:type="dxa"/>
             <w:tcBorders>
               <w:top w:val="nil"/>
-              <w:left w:val="single" w:sz="2" w:space="0" w:color="000000"/>
-              <w:bottom w:val="single" w:sz="2" w:space="0" w:color="000000"/>
-              <w:insideH w:val="single" w:sz="2" w:space="0" w:color="000000"/>
-              <w:right w:val="single" w:sz="2" w:space="0" w:color="000000"/>
-              <w:insideV w:val="single" w:sz="2" w:space="0" w:color="000000"/>
+              <w:left w:val="single" w:sz="2" w:space="0" w:color="000001"/>
+              <w:bottom w:val="single" w:sz="2" w:space="0" w:color="000001"/>
+              <w:insideH w:val="single" w:sz="2" w:space="0" w:color="000001"/>
+              <w:right w:val="single" w:sz="2" w:space="0" w:color="000001"/>
+              <w:insideV w:val="single" w:sz="2" w:space="0" w:color="000001"/>
             </w:tcBorders>
-            <w:shd w:fill="auto" w:val="clear"/>
+            <w:shd w:fill="FFFFFF" w:val="clear"/>
             <w:tcMar>
-              <w:left w:w="54" w:type="dxa"/>
+              <w:left w:w="51" w:type="dxa"/>
             </w:tcMar>
           </w:tcPr>
           <w:p>
@@ -700,15 +839,15 @@
             <w:tcW w:w="3212" w:type="dxa"/>
             <w:tcBorders>
               <w:top w:val="nil"/>
-              <w:left w:val="single" w:sz="2" w:space="0" w:color="000000"/>
-              <w:bottom w:val="single" w:sz="2" w:space="0" w:color="000000"/>
-              <w:insideH w:val="single" w:sz="2" w:space="0" w:color="000000"/>
+              <w:left w:val="single" w:sz="2" w:space="0" w:color="000001"/>
+              <w:bottom w:val="single" w:sz="2" w:space="0" w:color="000001"/>
+              <w:insideH w:val="single" w:sz="2" w:space="0" w:color="000001"/>
               <w:right w:val="nil"/>
               <w:insideV w:val="nil"/>
             </w:tcBorders>
-            <w:shd w:fill="auto" w:val="clear"/>
+            <w:shd w:fill="FFFFFF" w:val="clear"/>
             <w:tcMar>
-              <w:left w:w="54" w:type="dxa"/>
+              <w:left w:w="51" w:type="dxa"/>
             </w:tcMar>
           </w:tcPr>
           <w:p>
@@ -724,18 +863,18 @@
         </w:tc>
         <w:tc>
           <w:tcPr>
-            <w:tcW w:w="3213" w:type="dxa"/>
+            <w:tcW w:w="3211" w:type="dxa"/>
             <w:tcBorders>
               <w:top w:val="nil"/>
-              <w:left w:val="single" w:sz="2" w:space="0" w:color="000000"/>
-              <w:bottom w:val="single" w:sz="2" w:space="0" w:color="000000"/>
-              <w:insideH w:val="single" w:sz="2" w:space="0" w:color="000000"/>
+              <w:left w:val="single" w:sz="2" w:space="0" w:color="000001"/>
+              <w:bottom w:val="single" w:sz="2" w:space="0" w:color="000001"/>
+              <w:insideH w:val="single" w:sz="2" w:space="0" w:color="000001"/>
               <w:right w:val="nil"/>
               <w:insideV w:val="nil"/>
             </w:tcBorders>
-            <w:shd w:fill="auto" w:val="clear"/>
+            <w:shd w:fill="FFFFFF" w:val="clear"/>
             <w:tcMar>
-              <w:left w:w="54" w:type="dxa"/>
+              <w:left w:w="51" w:type="dxa"/>
             </w:tcMar>
           </w:tcPr>
           <w:p>
@@ -751,18 +890,18 @@
         </w:tc>
         <w:tc>
           <w:tcPr>
-            <w:tcW w:w="3213" w:type="dxa"/>
+            <w:tcW w:w="3215" w:type="dxa"/>
             <w:tcBorders>
               <w:top w:val="nil"/>
-              <w:left w:val="single" w:sz="2" w:space="0" w:color="000000"/>
-              <w:bottom w:val="single" w:sz="2" w:space="0" w:color="000000"/>
-              <w:insideH w:val="single" w:sz="2" w:space="0" w:color="000000"/>
-              <w:right w:val="single" w:sz="2" w:space="0" w:color="000000"/>
-              <w:insideV w:val="single" w:sz="2" w:space="0" w:color="000000"/>
+              <w:left w:val="single" w:sz="2" w:space="0" w:color="000001"/>
+              <w:bottom w:val="single" w:sz="2" w:space="0" w:color="000001"/>
+              <w:insideH w:val="single" w:sz="2" w:space="0" w:color="000001"/>
+              <w:right w:val="single" w:sz="2" w:space="0" w:color="000001"/>
+              <w:insideV w:val="single" w:sz="2" w:space="0" w:color="000001"/>
             </w:tcBorders>
-            <w:shd w:fill="auto" w:val="clear"/>
+            <w:shd w:fill="FFFFFF" w:val="clear"/>
             <w:tcMar>
-              <w:left w:w="54" w:type="dxa"/>
+              <w:left w:w="51" w:type="dxa"/>
             </w:tcMar>
           </w:tcPr>
           <w:p>
@@ -785,15 +924,15 @@
             <w:tcW w:w="3212" w:type="dxa"/>
             <w:tcBorders>
               <w:top w:val="nil"/>
-              <w:left w:val="single" w:sz="2" w:space="0" w:color="000000"/>
-              <w:bottom w:val="single" w:sz="2" w:space="0" w:color="000000"/>
-              <w:insideH w:val="single" w:sz="2" w:space="0" w:color="000000"/>
+              <w:left w:val="single" w:sz="2" w:space="0" w:color="000001"/>
+              <w:bottom w:val="single" w:sz="2" w:space="0" w:color="000001"/>
+              <w:insideH w:val="single" w:sz="2" w:space="0" w:color="000001"/>
               <w:right w:val="nil"/>
               <w:insideV w:val="nil"/>
             </w:tcBorders>
-            <w:shd w:fill="auto" w:val="clear"/>
+            <w:shd w:fill="FFFFFF" w:val="clear"/>
             <w:tcMar>
-              <w:left w:w="54" w:type="dxa"/>
+              <w:left w:w="51" w:type="dxa"/>
             </w:tcMar>
           </w:tcPr>
           <w:p>
@@ -809,18 +948,18 @@
         </w:tc>
         <w:tc>
           <w:tcPr>
-            <w:tcW w:w="3213" w:type="dxa"/>
+            <w:tcW w:w="3211" w:type="dxa"/>
             <w:tcBorders>
               <w:top w:val="nil"/>
-              <w:left w:val="single" w:sz="2" w:space="0" w:color="000000"/>
-              <w:bottom w:val="single" w:sz="2" w:space="0" w:color="000000"/>
-              <w:insideH w:val="single" w:sz="2" w:space="0" w:color="000000"/>
+              <w:left w:val="single" w:sz="2" w:space="0" w:color="000001"/>
+              <w:bottom w:val="single" w:sz="2" w:space="0" w:color="000001"/>
+              <w:insideH w:val="single" w:sz="2" w:space="0" w:color="000001"/>
               <w:right w:val="nil"/>
               <w:insideV w:val="nil"/>
             </w:tcBorders>
-            <w:shd w:fill="auto" w:val="clear"/>
+            <w:shd w:fill="FFFFFF" w:val="clear"/>
             <w:tcMar>
-              <w:left w:w="54" w:type="dxa"/>
+              <w:left w:w="51" w:type="dxa"/>
             </w:tcMar>
           </w:tcPr>
           <w:p>
@@ -836,18 +975,18 @@
         </w:tc>
         <w:tc>
           <w:tcPr>
-            <w:tcW w:w="3213" w:type="dxa"/>
+            <w:tcW w:w="3215" w:type="dxa"/>
             <w:tcBorders>
               <w:top w:val="nil"/>
-              <w:left w:val="single" w:sz="2" w:space="0" w:color="000000"/>
-              <w:bottom w:val="single" w:sz="2" w:space="0" w:color="000000"/>
-              <w:insideH w:val="single" w:sz="2" w:space="0" w:color="000000"/>
-              <w:right w:val="single" w:sz="2" w:space="0" w:color="000000"/>
-              <w:insideV w:val="single" w:sz="2" w:space="0" w:color="000000"/>
+              <w:left w:val="single" w:sz="2" w:space="0" w:color="000001"/>
+              <w:bottom w:val="single" w:sz="2" w:space="0" w:color="000001"/>
+              <w:insideH w:val="single" w:sz="2" w:space="0" w:color="000001"/>
+              <w:right w:val="single" w:sz="2" w:space="0" w:color="000001"/>
+              <w:insideV w:val="single" w:sz="2" w:space="0" w:color="000001"/>
             </w:tcBorders>
-            <w:shd w:fill="auto" w:val="clear"/>
+            <w:shd w:fill="FFFFFF" w:val="clear"/>
             <w:tcMar>
-              <w:left w:w="54" w:type="dxa"/>
+              <w:left w:w="51" w:type="dxa"/>
             </w:tcMar>
           </w:tcPr>
           <w:p>
@@ -873,15 +1012,56 @@
       </w:r>
     </w:p>
     <w:sectPr>
+      <w:headerReference w:type="default" r:id="rId2"/>
+      <w:footerReference w:type="default" r:id="rId3"/>
       <w:type w:val="nextPage"/>
       <w:pgSz w:w="11906" w:h="16838"/>
-      <w:pgMar w:left="1134" w:right="1134" w:header="0" w:top="1134" w:footer="0" w:bottom="1134" w:gutter="0"/>
+      <w:pgMar w:left="1134" w:right="1134" w:header="1134" w:top="1693" w:footer="1134" w:bottom="1693" w:gutter="0"/>
       <w:pgNumType w:fmt="decimal"/>
       <w:formProt w:val="false"/>
       <w:textDirection w:val="lrTb"/>
+      <w:docGrid w:type="default" w:linePitch="240" w:charSpace="4294961151"/>
     </w:sectPr>
   </w:body>
 </w:document>
+</file>
+
+<file path=word/footer1.xml><?xml version="1.0" encoding="utf-8"?>
+<w:ftr xmlns:o="urn:schemas-microsoft-com:office:office" xmlns:r="http://schemas.openxmlformats.org/officeDocument/2006/relationships" xmlns:v="urn:schemas-microsoft-com:vml" xmlns:w="http://schemas.openxmlformats.org/wordprocessingml/2006/main" xmlns:w10="urn:schemas-microsoft-com:office:word" xmlns:wp="http://schemas.openxmlformats.org/drawingml/2006/wordprocessingDrawing">
+  <w:p>
+    <w:pPr>
+      <w:pStyle w:val="Footer"/>
+      <w:rPr>
+        <w:color w:val="666666"/>
+      </w:rPr>
+    </w:pPr>
+    <w:r>
+      <w:rPr>
+        <w:color w:val="666666"/>
+      </w:rPr>
+      <w:t>Smart classroom interaction system</w:t>
+    </w:r>
+  </w:p>
+</w:ftr>
+</file>
+
+<file path=word/header1.xml><?xml version="1.0" encoding="utf-8"?>
+<w:hdr xmlns:o="urn:schemas-microsoft-com:office:office" xmlns:r="http://schemas.openxmlformats.org/officeDocument/2006/relationships" xmlns:v="urn:schemas-microsoft-com:vml" xmlns:w="http://schemas.openxmlformats.org/wordprocessingml/2006/main" xmlns:w10="urn:schemas-microsoft-com:office:word" xmlns:wp="http://schemas.openxmlformats.org/drawingml/2006/wordprocessingDrawing">
+  <w:p>
+    <w:pPr>
+      <w:pStyle w:val="Header"/>
+      <w:rPr>
+        <w:color w:val="666666"/>
+      </w:rPr>
+    </w:pPr>
+    <w:r>
+      <w:rPr>
+        <w:color w:val="666666"/>
+      </w:rPr>
+      <w:t>Pervasive Computing</w:t>
+    </w:r>
+  </w:p>
+</w:hdr>
 </file>
 
 <file path=word/numbering.xml><?xml version="1.0" encoding="utf-8"?>
@@ -894,9 +1074,6 @@
       <w:lvlText w:val=""/>
       <w:lvlJc w:val="left"/>
       <w:pPr>
-        <w:tabs>
-          <w:tab w:val="num" w:pos="432"/>
-        </w:tabs>
         <w:ind w:left="432" w:hanging="432"/>
       </w:pPr>
     </w:lvl>
@@ -907,9 +1084,6 @@
       <w:lvlText w:val=""/>
       <w:lvlJc w:val="left"/>
       <w:pPr>
-        <w:tabs>
-          <w:tab w:val="num" w:pos="576"/>
-        </w:tabs>
         <w:ind w:left="576" w:hanging="576"/>
       </w:pPr>
     </w:lvl>
@@ -920,9 +1094,6 @@
       <w:lvlText w:val=""/>
       <w:lvlJc w:val="left"/>
       <w:pPr>
-        <w:tabs>
-          <w:tab w:val="num" w:pos="720"/>
-        </w:tabs>
         <w:ind w:left="720" w:hanging="720"/>
       </w:pPr>
     </w:lvl>
@@ -933,9 +1104,6 @@
       <w:lvlText w:val=""/>
       <w:lvlJc w:val="left"/>
       <w:pPr>
-        <w:tabs>
-          <w:tab w:val="num" w:pos="864"/>
-        </w:tabs>
         <w:ind w:left="864" w:hanging="864"/>
       </w:pPr>
     </w:lvl>
@@ -946,9 +1114,6 @@
       <w:lvlText w:val=""/>
       <w:lvlJc w:val="left"/>
       <w:pPr>
-        <w:tabs>
-          <w:tab w:val="num" w:pos="1008"/>
-        </w:tabs>
         <w:ind w:left="1008" w:hanging="1008"/>
       </w:pPr>
     </w:lvl>
@@ -959,9 +1124,6 @@
       <w:lvlText w:val=""/>
       <w:lvlJc w:val="left"/>
       <w:pPr>
-        <w:tabs>
-          <w:tab w:val="num" w:pos="1152"/>
-        </w:tabs>
         <w:ind w:left="1152" w:hanging="1152"/>
       </w:pPr>
     </w:lvl>
@@ -972,9 +1134,6 @@
       <w:lvlText w:val=""/>
       <w:lvlJc w:val="left"/>
       <w:pPr>
-        <w:tabs>
-          <w:tab w:val="num" w:pos="1296"/>
-        </w:tabs>
         <w:ind w:left="1296" w:hanging="1296"/>
       </w:pPr>
     </w:lvl>
@@ -985,9 +1144,6 @@
       <w:lvlText w:val=""/>
       <w:lvlJc w:val="left"/>
       <w:pPr>
-        <w:tabs>
-          <w:tab w:val="num" w:pos="1440"/>
-        </w:tabs>
         <w:ind w:left="1440" w:hanging="1440"/>
       </w:pPr>
     </w:lvl>
@@ -998,9 +1154,6 @@
       <w:lvlText w:val=""/>
       <w:lvlJc w:val="left"/>
       <w:pPr>
-        <w:tabs>
-          <w:tab w:val="num" w:pos="1584"/>
-        </w:tabs>
         <w:ind w:left="1584" w:hanging="1584"/>
       </w:pPr>
     </w:lvl>
@@ -1017,7 +1170,6 @@
         </w:tabs>
         <w:ind w:left="720" w:hanging="360"/>
       </w:pPr>
-      <w:rPr/>
     </w:lvl>
     <w:lvl w:ilvl="1">
       <w:start w:val="1"/>
@@ -1030,7 +1182,6 @@
         </w:tabs>
         <w:ind w:left="1080" w:hanging="360"/>
       </w:pPr>
-      <w:rPr/>
     </w:lvl>
     <w:lvl w:ilvl="2">
       <w:start w:val="1"/>
@@ -1043,7 +1194,6 @@
         </w:tabs>
         <w:ind w:left="1440" w:hanging="360"/>
       </w:pPr>
-      <w:rPr/>
     </w:lvl>
     <w:lvl w:ilvl="3">
       <w:start w:val="1"/>
@@ -1056,7 +1206,6 @@
         </w:tabs>
         <w:ind w:left="1800" w:hanging="360"/>
       </w:pPr>
-      <w:rPr/>
     </w:lvl>
     <w:lvl w:ilvl="4">
       <w:start w:val="1"/>
@@ -1069,7 +1218,6 @@
         </w:tabs>
         <w:ind w:left="2160" w:hanging="360"/>
       </w:pPr>
-      <w:rPr/>
     </w:lvl>
     <w:lvl w:ilvl="5">
       <w:start w:val="1"/>
@@ -1082,7 +1230,6 @@
         </w:tabs>
         <w:ind w:left="2520" w:hanging="360"/>
       </w:pPr>
-      <w:rPr/>
     </w:lvl>
     <w:lvl w:ilvl="6">
       <w:start w:val="1"/>
@@ -1095,7 +1242,6 @@
         </w:tabs>
         <w:ind w:left="2880" w:hanging="360"/>
       </w:pPr>
-      <w:rPr/>
     </w:lvl>
     <w:lvl w:ilvl="7">
       <w:start w:val="1"/>
@@ -1108,7 +1254,6 @@
         </w:tabs>
         <w:ind w:left="3240" w:hanging="360"/>
       </w:pPr>
-      <w:rPr/>
     </w:lvl>
     <w:lvl w:ilvl="8">
       <w:start w:val="1"/>
@@ -1121,7 +1266,482 @@
         </w:tabs>
         <w:ind w:left="3600" w:hanging="360"/>
       </w:pPr>
-      <w:rPr/>
+    </w:lvl>
+  </w:abstractNum>
+  <w:abstractNum w:abstractNumId="3">
+    <w:lvl w:ilvl="0">
+      <w:start w:val="1"/>
+      <w:numFmt w:val="decimal"/>
+      <w:lvlText w:val="%1."/>
+      <w:lvlJc w:val="left"/>
+      <w:pPr>
+        <w:tabs>
+          <w:tab w:val="num" w:pos="720"/>
+        </w:tabs>
+        <w:ind w:left="720" w:hanging="360"/>
+      </w:pPr>
+      <w:rPr/>
+    </w:lvl>
+    <w:lvl w:ilvl="1">
+      <w:start w:val="1"/>
+      <w:numFmt w:val="decimal"/>
+      <w:lvlText w:val="%2."/>
+      <w:lvlJc w:val="left"/>
+      <w:pPr>
+        <w:tabs>
+          <w:tab w:val="num" w:pos="1080"/>
+        </w:tabs>
+        <w:ind w:left="1080" w:hanging="360"/>
+      </w:pPr>
+      <w:rPr/>
+    </w:lvl>
+    <w:lvl w:ilvl="2">
+      <w:start w:val="1"/>
+      <w:numFmt w:val="decimal"/>
+      <w:lvlText w:val="%3."/>
+      <w:lvlJc w:val="left"/>
+      <w:pPr>
+        <w:tabs>
+          <w:tab w:val="num" w:pos="1440"/>
+        </w:tabs>
+        <w:ind w:left="1440" w:hanging="360"/>
+      </w:pPr>
+      <w:rPr/>
+    </w:lvl>
+    <w:lvl w:ilvl="3">
+      <w:start w:val="1"/>
+      <w:numFmt w:val="decimal"/>
+      <w:lvlText w:val="%4."/>
+      <w:lvlJc w:val="left"/>
+      <w:pPr>
+        <w:tabs>
+          <w:tab w:val="num" w:pos="1800"/>
+        </w:tabs>
+        <w:ind w:left="1800" w:hanging="360"/>
+      </w:pPr>
+      <w:rPr/>
+    </w:lvl>
+    <w:lvl w:ilvl="4">
+      <w:start w:val="1"/>
+      <w:numFmt w:val="decimal"/>
+      <w:lvlText w:val="%5."/>
+      <w:lvlJc w:val="left"/>
+      <w:pPr>
+        <w:tabs>
+          <w:tab w:val="num" w:pos="2160"/>
+        </w:tabs>
+        <w:ind w:left="2160" w:hanging="360"/>
+      </w:pPr>
+      <w:rPr/>
+    </w:lvl>
+    <w:lvl w:ilvl="5">
+      <w:start w:val="1"/>
+      <w:numFmt w:val="decimal"/>
+      <w:lvlText w:val="%6."/>
+      <w:lvlJc w:val="left"/>
+      <w:pPr>
+        <w:tabs>
+          <w:tab w:val="num" w:pos="2520"/>
+        </w:tabs>
+        <w:ind w:left="2520" w:hanging="360"/>
+      </w:pPr>
+      <w:rPr/>
+    </w:lvl>
+    <w:lvl w:ilvl="6">
+      <w:start w:val="1"/>
+      <w:numFmt w:val="decimal"/>
+      <w:lvlText w:val="%7."/>
+      <w:lvlJc w:val="left"/>
+      <w:pPr>
+        <w:tabs>
+          <w:tab w:val="num" w:pos="2880"/>
+        </w:tabs>
+        <w:ind w:left="2880" w:hanging="360"/>
+      </w:pPr>
+      <w:rPr/>
+    </w:lvl>
+    <w:lvl w:ilvl="7">
+      <w:start w:val="1"/>
+      <w:numFmt w:val="decimal"/>
+      <w:lvlText w:val="%8."/>
+      <w:lvlJc w:val="left"/>
+      <w:pPr>
+        <w:tabs>
+          <w:tab w:val="num" w:pos="3240"/>
+        </w:tabs>
+        <w:ind w:left="3240" w:hanging="360"/>
+      </w:pPr>
+      <w:rPr/>
+    </w:lvl>
+    <w:lvl w:ilvl="8">
+      <w:start w:val="1"/>
+      <w:numFmt w:val="decimal"/>
+      <w:lvlText w:val="%9."/>
+      <w:lvlJc w:val="left"/>
+      <w:pPr>
+        <w:tabs>
+          <w:tab w:val="num" w:pos="3600"/>
+        </w:tabs>
+        <w:ind w:left="3600" w:hanging="360"/>
+      </w:pPr>
+      <w:rPr/>
+    </w:lvl>
+  </w:abstractNum>
+  <w:abstractNum w:abstractNumId="4">
+    <w:lvl w:ilvl="0">
+      <w:start w:val="1"/>
+      <w:numFmt w:val="decimal"/>
+      <w:lvlText w:val="%1."/>
+      <w:lvlJc w:val="left"/>
+      <w:pPr>
+        <w:tabs>
+          <w:tab w:val="num" w:pos="720"/>
+        </w:tabs>
+        <w:ind w:left="720" w:hanging="360"/>
+      </w:pPr>
+      <w:rPr/>
+    </w:lvl>
+    <w:lvl w:ilvl="1">
+      <w:start w:val="1"/>
+      <w:numFmt w:val="decimal"/>
+      <w:lvlText w:val="%2."/>
+      <w:lvlJc w:val="left"/>
+      <w:pPr>
+        <w:tabs>
+          <w:tab w:val="num" w:pos="1080"/>
+        </w:tabs>
+        <w:ind w:left="1080" w:hanging="360"/>
+      </w:pPr>
+      <w:rPr/>
+    </w:lvl>
+    <w:lvl w:ilvl="2">
+      <w:start w:val="1"/>
+      <w:numFmt w:val="decimal"/>
+      <w:lvlText w:val="%3."/>
+      <w:lvlJc w:val="left"/>
+      <w:pPr>
+        <w:tabs>
+          <w:tab w:val="num" w:pos="1440"/>
+        </w:tabs>
+        <w:ind w:left="1440" w:hanging="360"/>
+      </w:pPr>
+      <w:rPr/>
+    </w:lvl>
+    <w:lvl w:ilvl="3">
+      <w:start w:val="1"/>
+      <w:numFmt w:val="decimal"/>
+      <w:lvlText w:val="%4."/>
+      <w:lvlJc w:val="left"/>
+      <w:pPr>
+        <w:tabs>
+          <w:tab w:val="num" w:pos="1800"/>
+        </w:tabs>
+        <w:ind w:left="1800" w:hanging="360"/>
+      </w:pPr>
+      <w:rPr/>
+    </w:lvl>
+    <w:lvl w:ilvl="4">
+      <w:start w:val="1"/>
+      <w:numFmt w:val="decimal"/>
+      <w:lvlText w:val="%5."/>
+      <w:lvlJc w:val="left"/>
+      <w:pPr>
+        <w:tabs>
+          <w:tab w:val="num" w:pos="2160"/>
+        </w:tabs>
+        <w:ind w:left="2160" w:hanging="360"/>
+      </w:pPr>
+      <w:rPr/>
+    </w:lvl>
+    <w:lvl w:ilvl="5">
+      <w:start w:val="1"/>
+      <w:numFmt w:val="decimal"/>
+      <w:lvlText w:val="%6."/>
+      <w:lvlJc w:val="left"/>
+      <w:pPr>
+        <w:tabs>
+          <w:tab w:val="num" w:pos="2520"/>
+        </w:tabs>
+        <w:ind w:left="2520" w:hanging="360"/>
+      </w:pPr>
+      <w:rPr/>
+    </w:lvl>
+    <w:lvl w:ilvl="6">
+      <w:start w:val="1"/>
+      <w:numFmt w:val="decimal"/>
+      <w:lvlText w:val="%7."/>
+      <w:lvlJc w:val="left"/>
+      <w:pPr>
+        <w:tabs>
+          <w:tab w:val="num" w:pos="2880"/>
+        </w:tabs>
+        <w:ind w:left="2880" w:hanging="360"/>
+      </w:pPr>
+      <w:rPr/>
+    </w:lvl>
+    <w:lvl w:ilvl="7">
+      <w:start w:val="1"/>
+      <w:numFmt w:val="decimal"/>
+      <w:lvlText w:val="%8."/>
+      <w:lvlJc w:val="left"/>
+      <w:pPr>
+        <w:tabs>
+          <w:tab w:val="num" w:pos="3240"/>
+        </w:tabs>
+        <w:ind w:left="3240" w:hanging="360"/>
+      </w:pPr>
+      <w:rPr/>
+    </w:lvl>
+    <w:lvl w:ilvl="8">
+      <w:start w:val="1"/>
+      <w:numFmt w:val="decimal"/>
+      <w:lvlText w:val="%9."/>
+      <w:lvlJc w:val="left"/>
+      <w:pPr>
+        <w:tabs>
+          <w:tab w:val="num" w:pos="3600"/>
+        </w:tabs>
+        <w:ind w:left="3600" w:hanging="360"/>
+      </w:pPr>
+      <w:rPr/>
+    </w:lvl>
+  </w:abstractNum>
+  <w:abstractNum w:abstractNumId="5">
+    <w:lvl w:ilvl="0">
+      <w:start w:val="1"/>
+      <w:numFmt w:val="decimal"/>
+      <w:lvlText w:val="%1."/>
+      <w:lvlJc w:val="left"/>
+      <w:pPr>
+        <w:tabs>
+          <w:tab w:val="num" w:pos="720"/>
+        </w:tabs>
+        <w:ind w:left="720" w:hanging="360"/>
+      </w:pPr>
+      <w:rPr/>
+    </w:lvl>
+    <w:lvl w:ilvl="1">
+      <w:start w:val="1"/>
+      <w:numFmt w:val="decimal"/>
+      <w:lvlText w:val="%2."/>
+      <w:lvlJc w:val="left"/>
+      <w:pPr>
+        <w:tabs>
+          <w:tab w:val="num" w:pos="1080"/>
+        </w:tabs>
+        <w:ind w:left="1080" w:hanging="360"/>
+      </w:pPr>
+      <w:rPr/>
+    </w:lvl>
+    <w:lvl w:ilvl="2">
+      <w:start w:val="1"/>
+      <w:numFmt w:val="decimal"/>
+      <w:lvlText w:val="%3."/>
+      <w:lvlJc w:val="left"/>
+      <w:pPr>
+        <w:tabs>
+          <w:tab w:val="num" w:pos="1440"/>
+        </w:tabs>
+        <w:ind w:left="1440" w:hanging="360"/>
+      </w:pPr>
+      <w:rPr/>
+    </w:lvl>
+    <w:lvl w:ilvl="3">
+      <w:start w:val="1"/>
+      <w:numFmt w:val="decimal"/>
+      <w:lvlText w:val="%4."/>
+      <w:lvlJc w:val="left"/>
+      <w:pPr>
+        <w:tabs>
+          <w:tab w:val="num" w:pos="1800"/>
+        </w:tabs>
+        <w:ind w:left="1800" w:hanging="360"/>
+      </w:pPr>
+      <w:rPr/>
+    </w:lvl>
+    <w:lvl w:ilvl="4">
+      <w:start w:val="1"/>
+      <w:numFmt w:val="decimal"/>
+      <w:lvlText w:val="%5."/>
+      <w:lvlJc w:val="left"/>
+      <w:pPr>
+        <w:tabs>
+          <w:tab w:val="num" w:pos="2160"/>
+        </w:tabs>
+        <w:ind w:left="2160" w:hanging="360"/>
+      </w:pPr>
+      <w:rPr/>
+    </w:lvl>
+    <w:lvl w:ilvl="5">
+      <w:start w:val="1"/>
+      <w:numFmt w:val="decimal"/>
+      <w:lvlText w:val="%6."/>
+      <w:lvlJc w:val="left"/>
+      <w:pPr>
+        <w:tabs>
+          <w:tab w:val="num" w:pos="2520"/>
+        </w:tabs>
+        <w:ind w:left="2520" w:hanging="360"/>
+      </w:pPr>
+      <w:rPr/>
+    </w:lvl>
+    <w:lvl w:ilvl="6">
+      <w:start w:val="1"/>
+      <w:numFmt w:val="decimal"/>
+      <w:lvlText w:val="%7."/>
+      <w:lvlJc w:val="left"/>
+      <w:pPr>
+        <w:tabs>
+          <w:tab w:val="num" w:pos="2880"/>
+        </w:tabs>
+        <w:ind w:left="2880" w:hanging="360"/>
+      </w:pPr>
+      <w:rPr/>
+    </w:lvl>
+    <w:lvl w:ilvl="7">
+      <w:start w:val="1"/>
+      <w:numFmt w:val="decimal"/>
+      <w:lvlText w:val="%8."/>
+      <w:lvlJc w:val="left"/>
+      <w:pPr>
+        <w:tabs>
+          <w:tab w:val="num" w:pos="3240"/>
+        </w:tabs>
+        <w:ind w:left="3240" w:hanging="360"/>
+      </w:pPr>
+      <w:rPr/>
+    </w:lvl>
+    <w:lvl w:ilvl="8">
+      <w:start w:val="1"/>
+      <w:numFmt w:val="decimal"/>
+      <w:lvlText w:val="%9."/>
+      <w:lvlJc w:val="left"/>
+      <w:pPr>
+        <w:tabs>
+          <w:tab w:val="num" w:pos="3600"/>
+        </w:tabs>
+        <w:ind w:left="3600" w:hanging="360"/>
+      </w:pPr>
+      <w:rPr/>
+    </w:lvl>
+  </w:abstractNum>
+  <w:abstractNum w:abstractNumId="6">
+    <w:lvl w:ilvl="0">
+      <w:start w:val="1"/>
+      <w:numFmt w:val="none"/>
+      <w:suff w:val="nothing"/>
+      <w:lvlText w:val=""/>
+      <w:lvlJc w:val="left"/>
+      <w:pPr>
+        <w:tabs>
+          <w:tab w:val="num" w:pos="432"/>
+        </w:tabs>
+        <w:ind w:left="432" w:hanging="432"/>
+      </w:pPr>
+    </w:lvl>
+    <w:lvl w:ilvl="1">
+      <w:start w:val="1"/>
+      <w:numFmt w:val="none"/>
+      <w:suff w:val="nothing"/>
+      <w:lvlText w:val=""/>
+      <w:lvlJc w:val="left"/>
+      <w:pPr>
+        <w:tabs>
+          <w:tab w:val="num" w:pos="576"/>
+        </w:tabs>
+        <w:ind w:left="576" w:hanging="576"/>
+      </w:pPr>
+    </w:lvl>
+    <w:lvl w:ilvl="2">
+      <w:start w:val="1"/>
+      <w:numFmt w:val="none"/>
+      <w:suff w:val="nothing"/>
+      <w:lvlText w:val=""/>
+      <w:lvlJc w:val="left"/>
+      <w:pPr>
+        <w:tabs>
+          <w:tab w:val="num" w:pos="720"/>
+        </w:tabs>
+        <w:ind w:left="720" w:hanging="720"/>
+      </w:pPr>
+    </w:lvl>
+    <w:lvl w:ilvl="3">
+      <w:start w:val="1"/>
+      <w:numFmt w:val="none"/>
+      <w:suff w:val="nothing"/>
+      <w:lvlText w:val=""/>
+      <w:lvlJc w:val="left"/>
+      <w:pPr>
+        <w:tabs>
+          <w:tab w:val="num" w:pos="864"/>
+        </w:tabs>
+        <w:ind w:left="864" w:hanging="864"/>
+      </w:pPr>
+    </w:lvl>
+    <w:lvl w:ilvl="4">
+      <w:start w:val="1"/>
+      <w:numFmt w:val="none"/>
+      <w:suff w:val="nothing"/>
+      <w:lvlText w:val=""/>
+      <w:lvlJc w:val="left"/>
+      <w:pPr>
+        <w:tabs>
+          <w:tab w:val="num" w:pos="1008"/>
+        </w:tabs>
+        <w:ind w:left="1008" w:hanging="1008"/>
+      </w:pPr>
+    </w:lvl>
+    <w:lvl w:ilvl="5">
+      <w:start w:val="1"/>
+      <w:numFmt w:val="none"/>
+      <w:suff w:val="nothing"/>
+      <w:lvlText w:val=""/>
+      <w:lvlJc w:val="left"/>
+      <w:pPr>
+        <w:tabs>
+          <w:tab w:val="num" w:pos="1152"/>
+        </w:tabs>
+        <w:ind w:left="1152" w:hanging="1152"/>
+      </w:pPr>
+    </w:lvl>
+    <w:lvl w:ilvl="6">
+      <w:start w:val="1"/>
+      <w:numFmt w:val="none"/>
+      <w:suff w:val="nothing"/>
+      <w:lvlText w:val=""/>
+      <w:lvlJc w:val="left"/>
+      <w:pPr>
+        <w:tabs>
+          <w:tab w:val="num" w:pos="1296"/>
+        </w:tabs>
+        <w:ind w:left="1296" w:hanging="1296"/>
+      </w:pPr>
+    </w:lvl>
+    <w:lvl w:ilvl="7">
+      <w:start w:val="1"/>
+      <w:numFmt w:val="none"/>
+      <w:suff w:val="nothing"/>
+      <w:lvlText w:val=""/>
+      <w:lvlJc w:val="left"/>
+      <w:pPr>
+        <w:tabs>
+          <w:tab w:val="num" w:pos="1440"/>
+        </w:tabs>
+        <w:ind w:left="1440" w:hanging="1440"/>
+      </w:pPr>
+    </w:lvl>
+    <w:lvl w:ilvl="8">
+      <w:start w:val="1"/>
+      <w:numFmt w:val="none"/>
+      <w:suff w:val="nothing"/>
+      <w:lvlText w:val=""/>
+      <w:lvlJc w:val="left"/>
+      <w:pPr>
+        <w:tabs>
+          <w:tab w:val="num" w:pos="1584"/>
+        </w:tabs>
+        <w:ind w:left="1584" w:hanging="1584"/>
+      </w:pPr>
     </w:lvl>
   </w:abstractNum>
   <w:num w:numId="1">
@@ -1129,6 +1749,18 @@
   </w:num>
   <w:num w:numId="2">
     <w:abstractNumId w:val="2"/>
+  </w:num>
+  <w:num w:numId="3">
+    <w:abstractNumId w:val="3"/>
+  </w:num>
+  <w:num w:numId="4">
+    <w:abstractNumId w:val="4"/>
+  </w:num>
+  <w:num w:numId="5">
+    <w:abstractNumId w:val="5"/>
+  </w:num>
+  <w:num w:numId="6">
+    <w:abstractNumId w:val="6"/>
   </w:num>
 </w:numbering>
 </file>
@@ -1153,14 +1785,13 @@
     <w:pPr>
       <w:widowControl w:val="false"/>
       <w:suppressAutoHyphens w:val="true"/>
-      <w:kinsoku w:val="true"/>
-      <w:overflowPunct w:val="true"/>
-      <w:autoSpaceDE w:val="true"/>
+      <w:overflowPunct w:val="false"/>
       <w:bidi w:val="0"/>
+      <w:jc w:val="left"/>
     </w:pPr>
     <w:rPr>
       <w:rFonts w:ascii="Liberation Serif" w:hAnsi="Liberation Serif" w:eastAsia="WenQuanYi Zen Hei Sharp" w:cs="Lohit Devanagari"/>
-      <w:color w:val="auto"/>
+      <w:color w:val="00000A"/>
       <w:sz w:val="24"/>
       <w:szCs w:val="24"/>
       <w:lang w:val="en-IN" w:eastAsia="zh-CN" w:bidi="hi-IN"/>
@@ -1169,14 +1800,8 @@
   <w:style w:type="paragraph" w:styleId="Heading1">
     <w:name w:val="Heading 1"/>
     <w:basedOn w:val="Heading"/>
-    <w:next w:val="TextBody"/>
     <w:pPr>
-      <w:numPr>
-        <w:ilvl w:val="0"/>
-        <w:numId w:val="1"/>
-      </w:numPr>
       <w:spacing w:before="240" w:after="120"/>
-      <w:outlineLvl w:val="0"/>
       <w:outlineLvl w:val="0"/>
     </w:pPr>
     <w:rPr>
@@ -1189,14 +1814,8 @@
   <w:style w:type="paragraph" w:styleId="Heading2">
     <w:name w:val="Heading 2"/>
     <w:basedOn w:val="Heading"/>
-    <w:next w:val="TextBody"/>
     <w:pPr>
-      <w:numPr>
-        <w:ilvl w:val="1"/>
-        <w:numId w:val="1"/>
-      </w:numPr>
       <w:spacing w:before="200" w:after="120"/>
-      <w:outlineLvl w:val="1"/>
       <w:outlineLvl w:val="1"/>
     </w:pPr>
     <w:rPr>
@@ -1209,14 +1828,8 @@
   <w:style w:type="paragraph" w:styleId="Heading3">
     <w:name w:val="Heading 3"/>
     <w:basedOn w:val="Heading"/>
-    <w:next w:val="TextBody"/>
     <w:pPr>
-      <w:numPr>
-        <w:ilvl w:val="2"/>
-        <w:numId w:val="1"/>
-      </w:numPr>
       <w:spacing w:before="140" w:after="120"/>
-      <w:outlineLvl w:val="2"/>
       <w:outlineLvl w:val="2"/>
     </w:pPr>
     <w:rPr>
@@ -1304,7 +1917,6 @@
   <w:style w:type="paragraph" w:styleId="Title">
     <w:name w:val="Title"/>
     <w:basedOn w:val="Heading"/>
-    <w:next w:val="TextBody"/>
     <w:pPr>
       <w:jc w:val="center"/>
     </w:pPr>
@@ -1318,7 +1930,6 @@
   <w:style w:type="paragraph" w:styleId="Subtitle">
     <w:name w:val="Subtitle"/>
     <w:basedOn w:val="Heading"/>
-    <w:next w:val="TextBody"/>
     <w:pPr>
       <w:spacing w:before="60" w:after="120"/>
       <w:jc w:val="center"/>
@@ -1336,5 +1947,17 @@
     </w:pPr>
     <w:rPr/>
   </w:style>
+  <w:style w:type="paragraph" w:styleId="Header">
+    <w:name w:val="Header"/>
+    <w:basedOn w:val="Normal"/>
+    <w:pPr/>
+    <w:rPr/>
+  </w:style>
+  <w:style w:type="paragraph" w:styleId="Footer">
+    <w:name w:val="Footer"/>
+    <w:basedOn w:val="Normal"/>
+    <w:pPr/>
+    <w:rPr/>
+  </w:style>
 </w:styles>
 </file>
</xml_diff>

<commit_message>
More on the description document
</commit_message>
<xml_diff>
--- a/Docs/Description.docx
+++ b/Docs/Description.docx
@@ -303,6 +303,10 @@
         <w:rPr/>
         <w:t xml:space="preserve">Privacy </w:t>
       </w:r>
+      <w:r>
+        <w:rPr/>
+        <w:t>and protection of data</w:t>
+      </w:r>
     </w:p>
     <w:p>
       <w:pPr>
@@ -312,6 +316,90 @@
       <w:r>
         <w:rPr/>
         <w:t>Handling of privacy is important here both on the host machine as well as on the mobile device</w:t>
+      </w:r>
+    </w:p>
+    <w:p>
+      <w:pPr>
+        <w:pStyle w:val="TextBody"/>
+        <w:numPr>
+          <w:ilvl w:val="0"/>
+          <w:numId w:val="6"/>
+        </w:numPr>
+        <w:rPr/>
+      </w:pPr>
+      <w:r>
+        <w:rPr/>
+        <w:t>From the student's device (mobile host), no private data from the device will be sent over the network to the server.</w:t>
+      </w:r>
+    </w:p>
+    <w:p>
+      <w:pPr>
+        <w:pStyle w:val="TextBody"/>
+        <w:numPr>
+          <w:ilvl w:val="0"/>
+          <w:numId w:val="6"/>
+        </w:numPr>
+        <w:rPr/>
+      </w:pPr>
+      <w:r>
+        <w:rPr/>
+        <w:t>The student will receive data from the server automatically, however, the app will allow configurations that will prevent automatic synchronization.</w:t>
+      </w:r>
+    </w:p>
+    <w:p>
+      <w:pPr>
+        <w:pStyle w:val="TextBody"/>
+        <w:numPr>
+          <w:ilvl w:val="0"/>
+          <w:numId w:val="6"/>
+        </w:numPr>
+        <w:rPr/>
+      </w:pPr>
+      <w:r>
+        <w:rPr/>
+        <w:t>On the server (system being used for the presentation), the data being fetched from the internet (e.g. for getting references for the current slide) will be displayed only as a small popup during the presentation. This also can be avoided by configuring the server-side application</w:t>
+      </w:r>
+    </w:p>
+    <w:p>
+      <w:pPr>
+        <w:pStyle w:val="TextBody"/>
+        <w:numPr>
+          <w:ilvl w:val="0"/>
+          <w:numId w:val="6"/>
+        </w:numPr>
+        <w:rPr/>
+      </w:pPr>
+      <w:r>
+        <w:rPr/>
+        <w:t>The data from the server, which will be distributed will come from the currently running presentation. The other documents  (like related documents, images, etc) will come from a predefined directory and/or set of documents. No other directories will be used as the source by the distributing machine/server.</w:t>
+      </w:r>
+    </w:p>
+    <w:p>
+      <w:pPr>
+        <w:pStyle w:val="TextBody"/>
+        <w:numPr>
+          <w:ilvl w:val="0"/>
+          <w:numId w:val="6"/>
+        </w:numPr>
+        <w:rPr/>
+      </w:pPr>
+      <w:r>
+        <w:rPr/>
+        <w:t>Automatic transition of the presentation will not take place just by one instance of a keyword. The application will analyze a few sentences, or certain short duration of time, spoken by the presenter, before taking the decision.The algorithm to be used, and these decisions are the areas that will need to be addressed in the design phase.</w:t>
+      </w:r>
+    </w:p>
+    <w:p>
+      <w:pPr>
+        <w:pStyle w:val="TextBody"/>
+        <w:numPr>
+          <w:ilvl w:val="0"/>
+          <w:numId w:val="6"/>
+        </w:numPr>
+        <w:rPr/>
+      </w:pPr>
+      <w:r>
+        <w:rPr/>
+        <w:t>The data downloaded on users mobile will be saved on a user-defined location, and can be disposed/moved at a later stage by the user.</w:t>
       </w:r>
     </w:p>
     <w:p>
@@ -325,17 +413,77 @@
       </w:pPr>
       <w:r>
         <w:rPr/>
-        <w:t xml:space="preserve">Protection of data </w:t>
-      </w:r>
-    </w:p>
-    <w:p>
-      <w:pPr>
-        <w:pStyle w:val="TextBody"/>
-        <w:rPr/>
-      </w:pPr>
-      <w:r>
-        <w:rPr/>
-        <w:t>This sytem relies heavily on the transfer of different types of data, including files, annotations, etc.</w:t>
+        <w:t xml:space="preserve">Data transfer </w:t>
+      </w:r>
+    </w:p>
+    <w:p>
+      <w:pPr>
+        <w:pStyle w:val="TextBody"/>
+        <w:rPr/>
+      </w:pPr>
+      <w:r>
+        <w:rPr/>
+        <w:t>The data transfer will take place from the host system to the students' mobile devices.</w:t>
+      </w:r>
+    </w:p>
+    <w:p>
+      <w:pPr>
+        <w:pStyle w:val="TextBody"/>
+        <w:numPr>
+          <w:ilvl w:val="0"/>
+          <w:numId w:val="7"/>
+        </w:numPr>
+        <w:rPr/>
+      </w:pPr>
+      <w:r>
+        <w:rPr/>
+        <w:t>Data transfer will be done by the server application. At the present, we do not feel the need to use FTP for data transfer. The server application can itself split the file into chunks and send to the client, and also send the other data such as annotations and notifications.</w:t>
+      </w:r>
+    </w:p>
+    <w:p>
+      <w:pPr>
+        <w:pStyle w:val="TextBody"/>
+        <w:numPr>
+          <w:ilvl w:val="0"/>
+          <w:numId w:val="7"/>
+        </w:numPr>
+        <w:rPr/>
+      </w:pPr>
+      <w:r>
+        <w:rPr/>
+        <w:t xml:space="preserve">To handle large number of mobile devices (e.g. a class of 300+ students), </w:t>
+      </w:r>
+      <w:r>
+        <w:rPr/>
+        <w:t>we will be using broadcast over wifi for common data such as annotations.</w:t>
+      </w:r>
+    </w:p>
+    <w:p>
+      <w:pPr>
+        <w:pStyle w:val="TextBody"/>
+        <w:numPr>
+          <w:ilvl w:val="0"/>
+          <w:numId w:val="7"/>
+        </w:numPr>
+        <w:rPr/>
+      </w:pPr>
+      <w:r>
+        <w:rPr/>
+        <w:t xml:space="preserve">For data to be sent to specific users, we need to work on an algorithm/mechanism to reduce the waiting time for other hosts. </w:t>
+      </w:r>
+    </w:p>
+    <w:p>
+      <w:pPr>
+        <w:pStyle w:val="TextBody"/>
+        <w:numPr>
+          <w:ilvl w:val="0"/>
+          <w:numId w:val="7"/>
+        </w:numPr>
+        <w:rPr/>
+      </w:pPr>
+      <w:r>
+        <w:rPr/>
+        <w:t>One possible solution would be a hybrid network, that turns into P2P as soon as there is atleast one user who has completely downloaded the data. Wifi direct can be used to facilitate this.</w:t>
       </w:r>
     </w:p>
     <w:p>
@@ -349,17 +497,59 @@
       </w:pPr>
       <w:r>
         <w:rPr/>
-        <w:t xml:space="preserve">Data transfer </w:t>
-      </w:r>
-    </w:p>
-    <w:p>
-      <w:pPr>
-        <w:pStyle w:val="TextBody"/>
-        <w:rPr/>
-      </w:pPr>
-      <w:r>
-        <w:rPr/>
-        <w:t>The data transfer will take place from the host system to the students' mobile devices.</w:t>
+        <w:t xml:space="preserve">Failure handling </w:t>
+      </w:r>
+    </w:p>
+    <w:p>
+      <w:pPr>
+        <w:pStyle w:val="TextBody"/>
+        <w:rPr/>
+      </w:pPr>
+      <w:r>
+        <w:rPr/>
+        <w:t>Following are the types of failures which may occur, and need to be handled:</w:t>
+      </w:r>
+    </w:p>
+    <w:p>
+      <w:pPr>
+        <w:pStyle w:val="TextBody"/>
+        <w:numPr>
+          <w:ilvl w:val="0"/>
+          <w:numId w:val="4"/>
+        </w:numPr>
+        <w:rPr/>
+      </w:pPr>
+      <w:r>
+        <w:rPr/>
+        <w:t>Mobile device getting disconnected (e.g. wifi turned off) while the synchronization is going on with the host machine</w:t>
+      </w:r>
+    </w:p>
+    <w:p>
+      <w:pPr>
+        <w:pStyle w:val="TextBody"/>
+        <w:numPr>
+          <w:ilvl w:val="0"/>
+          <w:numId w:val="4"/>
+        </w:numPr>
+        <w:rPr/>
+      </w:pPr>
+      <w:r>
+        <w:rPr/>
+        <w:t>Host machine unexpectedly turned off (e.g. power breakdown)</w:t>
+      </w:r>
+    </w:p>
+    <w:p>
+      <w:pPr>
+        <w:pStyle w:val="TextBody"/>
+        <w:numPr>
+          <w:ilvl w:val="0"/>
+          <w:numId w:val="4"/>
+        </w:numPr>
+        <w:rPr/>
+      </w:pPr>
+      <w:r>
+        <w:rPr/>
+        <w:t>Mobile device unexpectedly turned off (e.g. battery discharge)</w:t>
       </w:r>
     </w:p>
     <w:p>
@@ -382,81 +572,6 @@
       </w:pPr>
       <w:r>
         <w:rPr/>
-        <w:t xml:space="preserve">Failure handling </w:t>
-      </w:r>
-    </w:p>
-    <w:p>
-      <w:pPr>
-        <w:pStyle w:val="TextBody"/>
-        <w:rPr/>
-      </w:pPr>
-      <w:r>
-        <w:rPr/>
-        <w:t>Following are the types of failures which may occur, and need to be handled:</w:t>
-      </w:r>
-    </w:p>
-    <w:p>
-      <w:pPr>
-        <w:pStyle w:val="TextBody"/>
-        <w:numPr>
-          <w:ilvl w:val="0"/>
-          <w:numId w:val="4"/>
-        </w:numPr>
-        <w:rPr/>
-      </w:pPr>
-      <w:r>
-        <w:rPr/>
-        <w:t>Mobile device getting disconnected (e.g. wifi turned off) while the synchronization is going on with the host machine</w:t>
-      </w:r>
-    </w:p>
-    <w:p>
-      <w:pPr>
-        <w:pStyle w:val="TextBody"/>
-        <w:numPr>
-          <w:ilvl w:val="0"/>
-          <w:numId w:val="4"/>
-        </w:numPr>
-        <w:rPr/>
-      </w:pPr>
-      <w:r>
-        <w:rPr/>
-        <w:t>Host machine unexpectedly turned off (e.g. power breakdown)</w:t>
-      </w:r>
-    </w:p>
-    <w:p>
-      <w:pPr>
-        <w:pStyle w:val="TextBody"/>
-        <w:numPr>
-          <w:ilvl w:val="0"/>
-          <w:numId w:val="4"/>
-        </w:numPr>
-        <w:rPr/>
-      </w:pPr>
-      <w:r>
-        <w:rPr/>
-        <w:t>Mobile device unexpectedly turned off (e.g. battery discharge)</w:t>
-      </w:r>
-    </w:p>
-    <w:p>
-      <w:pPr>
-        <w:pStyle w:val="TextBody"/>
-        <w:rPr/>
-      </w:pPr>
-      <w:r>
-        <w:rPr/>
-      </w:r>
-    </w:p>
-    <w:p>
-      <w:pPr>
-        <w:pStyle w:val="Heading3"/>
-        <w:numPr>
-          <w:ilvl w:val="2"/>
-          <w:numId w:val="1"/>
-        </w:numPr>
-        <w:rPr/>
-      </w:pPr>
-      <w:r>
-        <w:rPr/>
         <w:t>Degree of transparency</w:t>
       </w:r>
     </w:p>
@@ -510,6 +625,109 @@
       <w:r>
         <w:rPr/>
         <w:t>Any assignment or task being discussed in the class is automatically added to the calendar of the clients (student mobile devices)</w:t>
+      </w:r>
+    </w:p>
+    <w:p>
+      <w:pPr>
+        <w:pStyle w:val="TextBody"/>
+        <w:rPr/>
+      </w:pPr>
+      <w:r>
+        <w:rPr/>
+      </w:r>
+    </w:p>
+    <w:p>
+      <w:pPr>
+        <w:pStyle w:val="Heading2"/>
+        <w:rPr/>
+      </w:pPr>
+      <w:r>
+        <w:rPr/>
+        <w:t>Phases:</w:t>
+      </w:r>
+    </w:p>
+    <w:p>
+      <w:pPr>
+        <w:pStyle w:val="Normal"/>
+        <w:rPr/>
+      </w:pPr>
+      <w:r>
+        <w:rPr/>
+        <w:t xml:space="preserve">Following </w:t>
+      </w:r>
+      <w:r>
+        <w:rPr/>
+        <w:t>are the phases in which we will work on the project. We would be following iterative development model.</w:t>
+      </w:r>
+    </w:p>
+    <w:p>
+      <w:pPr>
+        <w:pStyle w:val="Normal"/>
+        <w:rPr/>
+      </w:pPr>
+      <w:r>
+        <w:rPr/>
+      </w:r>
+    </w:p>
+    <w:p>
+      <w:pPr>
+        <w:pStyle w:val="Normal"/>
+        <w:rPr/>
+      </w:pPr>
+      <w:r>
+        <w:rPr/>
+        <w:drawing>
+          <wp:anchor behindDoc="0" distT="0" distB="0" distL="0" distR="0" simplePos="0" locked="0" layoutInCell="1" allowOverlap="1" relativeHeight="0">
+            <wp:simplePos x="0" y="0"/>
+            <wp:positionH relativeFrom="column">
+              <wp:align>center</wp:align>
+            </wp:positionH>
+            <wp:positionV relativeFrom="paragraph">
+              <wp:align>top</wp:align>
+            </wp:positionV>
+            <wp:extent cx="6120130" cy="1885950"/>
+            <wp:effectExtent l="0" t="0" r="0" b="0"/>
+            <wp:wrapSquare wrapText="largest"/>
+            <wp:docPr id="0" name="Picture" descr=""/>
+            <wp:cNvGraphicFramePr>
+              <a:graphicFrameLocks xmlns:a="http://schemas.openxmlformats.org/drawingml/2006/main" noChangeAspect="1"/>
+            </wp:cNvGraphicFramePr>
+            <a:graphic xmlns:a="http://schemas.openxmlformats.org/drawingml/2006/main">
+              <a:graphicData uri="http://schemas.openxmlformats.org/drawingml/2006/picture">
+                <pic:pic xmlns:pic="http://schemas.openxmlformats.org/drawingml/2006/picture">
+                  <pic:nvPicPr>
+                    <pic:cNvPr id="0" name="Picture" descr=""/>
+                    <pic:cNvPicPr>
+                      <a:picLocks noChangeAspect="1" noChangeArrowheads="1"/>
+                    </pic:cNvPicPr>
+                  </pic:nvPicPr>
+                  <pic:blipFill>
+                    <a:blip r:embed="rId2"/>
+                    <a:stretch>
+                      <a:fillRect/>
+                    </a:stretch>
+                  </pic:blipFill>
+                  <pic:spPr bwMode="auto">
+                    <a:xfrm>
+                      <a:off x="0" y="0"/>
+                      <a:ext cx="6120130" cy="1885950"/>
+                    </a:xfrm>
+                    <a:prstGeom prst="rect">
+                      <a:avLst/>
+                    </a:prstGeom>
+                    <a:noFill/>
+                    <a:ln w="9525">
+                      <a:noFill/>
+                      <a:miter lim="800000"/>
+                      <a:headEnd/>
+                      <a:tailEnd/>
+                    </a:ln>
+                  </pic:spPr>
+                </pic:pic>
+              </a:graphicData>
+            </a:graphic>
+          </wp:anchor>
+        </w:drawing>
       </w:r>
     </w:p>
     <w:p>
@@ -538,7 +756,7 @@
     <w:tbl>
       <w:tblPr>
         <w:jc w:val="left"/>
-        <w:tblInd w:w="53" w:type="dxa"/>
+        <w:tblInd w:w="50" w:type="dxa"/>
         <w:tblBorders>
           <w:top w:val="single" w:sz="2" w:space="0" w:color="000001"/>
           <w:left w:val="single" w:sz="2" w:space="0" w:color="000001"/>
@@ -549,15 +767,15 @@
         </w:tblBorders>
         <w:tblCellMar>
           <w:top w:w="55" w:type="dxa"/>
-          <w:left w:w="51" w:type="dxa"/>
+          <w:left w:w="48" w:type="dxa"/>
           <w:bottom w:w="55" w:type="dxa"/>
           <w:right w:w="55" w:type="dxa"/>
         </w:tblCellMar>
       </w:tblPr>
       <w:tblGrid>
         <w:gridCol w:w="3212"/>
-        <w:gridCol w:w="3211"/>
-        <w:gridCol w:w="3215"/>
+        <w:gridCol w:w="3209"/>
+        <w:gridCol w:w="3217"/>
       </w:tblGrid>
       <w:tr>
         <w:trPr>
@@ -576,7 +794,7 @@
             </w:tcBorders>
             <w:shd w:fill="666666" w:val="clear"/>
             <w:tcMar>
-              <w:left w:w="51" w:type="dxa"/>
+              <w:left w:w="48" w:type="dxa"/>
             </w:tcMar>
           </w:tcPr>
           <w:p>
@@ -597,7 +815,7 @@
         </w:tc>
         <w:tc>
           <w:tcPr>
-            <w:tcW w:w="3211" w:type="dxa"/>
+            <w:tcW w:w="3209" w:type="dxa"/>
             <w:tcBorders>
               <w:top w:val="single" w:sz="2" w:space="0" w:color="000001"/>
               <w:left w:val="single" w:sz="2" w:space="0" w:color="000001"/>
@@ -608,7 +826,7 @@
             </w:tcBorders>
             <w:shd w:fill="666666" w:val="clear"/>
             <w:tcMar>
-              <w:left w:w="51" w:type="dxa"/>
+              <w:left w:w="48" w:type="dxa"/>
             </w:tcMar>
           </w:tcPr>
           <w:p>
@@ -629,7 +847,7 @@
         </w:tc>
         <w:tc>
           <w:tcPr>
-            <w:tcW w:w="3215" w:type="dxa"/>
+            <w:tcW w:w="3217" w:type="dxa"/>
             <w:tcBorders>
               <w:top w:val="single" w:sz="2" w:space="0" w:color="000001"/>
               <w:left w:val="single" w:sz="2" w:space="0" w:color="000001"/>
@@ -640,7 +858,7 @@
             </w:tcBorders>
             <w:shd w:fill="666666" w:val="clear"/>
             <w:tcMar>
-              <w:left w:w="51" w:type="dxa"/>
+              <w:left w:w="48" w:type="dxa"/>
             </w:tcMar>
           </w:tcPr>
           <w:p>
@@ -677,7 +895,7 @@
             </w:tcBorders>
             <w:shd w:fill="FFFFFF" w:val="clear"/>
             <w:tcMar>
-              <w:left w:w="51" w:type="dxa"/>
+              <w:left w:w="48" w:type="dxa"/>
             </w:tcMar>
           </w:tcPr>
           <w:p>
@@ -693,7 +911,7 @@
         </w:tc>
         <w:tc>
           <w:tcPr>
-            <w:tcW w:w="3211" w:type="dxa"/>
+            <w:tcW w:w="3209" w:type="dxa"/>
             <w:tcBorders>
               <w:top w:val="nil"/>
               <w:left w:val="single" w:sz="2" w:space="0" w:color="000001"/>
@@ -704,7 +922,7 @@
             </w:tcBorders>
             <w:shd w:fill="FFFFFF" w:val="clear"/>
             <w:tcMar>
-              <w:left w:w="51" w:type="dxa"/>
+              <w:left w:w="48" w:type="dxa"/>
             </w:tcMar>
           </w:tcPr>
           <w:p>
@@ -720,7 +938,7 @@
         </w:tc>
         <w:tc>
           <w:tcPr>
-            <w:tcW w:w="3215" w:type="dxa"/>
+            <w:tcW w:w="3217" w:type="dxa"/>
             <w:tcBorders>
               <w:top w:val="nil"/>
               <w:left w:val="single" w:sz="2" w:space="0" w:color="000001"/>
@@ -731,7 +949,7 @@
             </w:tcBorders>
             <w:shd w:fill="FFFFFF" w:val="clear"/>
             <w:tcMar>
-              <w:left w:w="51" w:type="dxa"/>
+              <w:left w:w="48" w:type="dxa"/>
             </w:tcMar>
           </w:tcPr>
           <w:p>
@@ -741,6 +959,17 @@
             </w:pPr>
             <w:r>
               <w:rPr/>
+              <w:t xml:space="preserve">Skeleton Mobile app, </w:t>
+            </w:r>
+            <w:bookmarkStart w:id="0" w:name="__DdeLink__92_626472389"/>
+            <w:r>
+              <w:rPr/>
+              <w:t>Voice recognition and voice commands</w:t>
+            </w:r>
+            <w:bookmarkEnd w:id="0"/>
+            <w:r>
+              <w:rPr/>
+              <w:t>, Automatic Slide Transition</w:t>
             </w:r>
           </w:p>
         </w:tc>
@@ -762,7 +991,7 @@
             </w:tcBorders>
             <w:shd w:fill="FFFFFF" w:val="clear"/>
             <w:tcMar>
-              <w:left w:w="51" w:type="dxa"/>
+              <w:left w:w="48" w:type="dxa"/>
             </w:tcMar>
           </w:tcPr>
           <w:p>
@@ -778,7 +1007,7 @@
         </w:tc>
         <w:tc>
           <w:tcPr>
-            <w:tcW w:w="3211" w:type="dxa"/>
+            <w:tcW w:w="3209" w:type="dxa"/>
             <w:tcBorders>
               <w:top w:val="nil"/>
               <w:left w:val="single" w:sz="2" w:space="0" w:color="000001"/>
@@ -789,7 +1018,7 @@
             </w:tcBorders>
             <w:shd w:fill="FFFFFF" w:val="clear"/>
             <w:tcMar>
-              <w:left w:w="51" w:type="dxa"/>
+              <w:left w:w="48" w:type="dxa"/>
             </w:tcMar>
           </w:tcPr>
           <w:p>
@@ -805,7 +1034,7 @@
         </w:tc>
         <w:tc>
           <w:tcPr>
-            <w:tcW w:w="3215" w:type="dxa"/>
+            <w:tcW w:w="3217" w:type="dxa"/>
             <w:tcBorders>
               <w:top w:val="nil"/>
               <w:left w:val="single" w:sz="2" w:space="0" w:color="000001"/>
@@ -816,7 +1045,7 @@
             </w:tcBorders>
             <w:shd w:fill="FFFFFF" w:val="clear"/>
             <w:tcMar>
-              <w:left w:w="51" w:type="dxa"/>
+              <w:left w:w="48" w:type="dxa"/>
             </w:tcMar>
           </w:tcPr>
           <w:p>
@@ -826,6 +1055,7 @@
             </w:pPr>
             <w:r>
               <w:rPr/>
+              <w:t>Network Discovery, Data Distribution, Reference Popup</w:t>
             </w:r>
           </w:p>
         </w:tc>
@@ -847,7 +1077,7 @@
             </w:tcBorders>
             <w:shd w:fill="FFFFFF" w:val="clear"/>
             <w:tcMar>
-              <w:left w:w="51" w:type="dxa"/>
+              <w:left w:w="48" w:type="dxa"/>
             </w:tcMar>
           </w:tcPr>
           <w:p>
@@ -863,7 +1093,7 @@
         </w:tc>
         <w:tc>
           <w:tcPr>
-            <w:tcW w:w="3211" w:type="dxa"/>
+            <w:tcW w:w="3209" w:type="dxa"/>
             <w:tcBorders>
               <w:top w:val="nil"/>
               <w:left w:val="single" w:sz="2" w:space="0" w:color="000001"/>
@@ -874,7 +1104,7 @@
             </w:tcBorders>
             <w:shd w:fill="FFFFFF" w:val="clear"/>
             <w:tcMar>
-              <w:left w:w="51" w:type="dxa"/>
+              <w:left w:w="48" w:type="dxa"/>
             </w:tcMar>
           </w:tcPr>
           <w:p>
@@ -890,7 +1120,7 @@
         </w:tc>
         <w:tc>
           <w:tcPr>
-            <w:tcW w:w="3215" w:type="dxa"/>
+            <w:tcW w:w="3217" w:type="dxa"/>
             <w:tcBorders>
               <w:top w:val="nil"/>
               <w:left w:val="single" w:sz="2" w:space="0" w:color="000001"/>
@@ -901,7 +1131,7 @@
             </w:tcBorders>
             <w:shd w:fill="FFFFFF" w:val="clear"/>
             <w:tcMar>
-              <w:left w:w="51" w:type="dxa"/>
+              <w:left w:w="48" w:type="dxa"/>
             </w:tcMar>
           </w:tcPr>
           <w:p>
@@ -911,12 +1141,14 @@
             </w:pPr>
             <w:r>
               <w:rPr/>
+              <w:t>Network Discovery, Synchronization, Discussion forum creation</w:t>
             </w:r>
           </w:p>
         </w:tc>
       </w:tr>
       <w:tr>
         <w:trPr>
+          <w:trHeight w:val="424" w:hRule="atLeast"/>
           <w:cantSplit w:val="false"/>
         </w:trPr>
         <w:tc>
@@ -932,7 +1164,7 @@
             </w:tcBorders>
             <w:shd w:fill="FFFFFF" w:val="clear"/>
             <w:tcMar>
-              <w:left w:w="51" w:type="dxa"/>
+              <w:left w:w="48" w:type="dxa"/>
             </w:tcMar>
           </w:tcPr>
           <w:p>
@@ -948,7 +1180,7 @@
         </w:tc>
         <w:tc>
           <w:tcPr>
-            <w:tcW w:w="3211" w:type="dxa"/>
+            <w:tcW w:w="3209" w:type="dxa"/>
             <w:tcBorders>
               <w:top w:val="nil"/>
               <w:left w:val="single" w:sz="2" w:space="0" w:color="000001"/>
@@ -959,7 +1191,7 @@
             </w:tcBorders>
             <w:shd w:fill="FFFFFF" w:val="clear"/>
             <w:tcMar>
-              <w:left w:w="51" w:type="dxa"/>
+              <w:left w:w="48" w:type="dxa"/>
             </w:tcMar>
           </w:tcPr>
           <w:p>
@@ -975,7 +1207,7 @@
         </w:tc>
         <w:tc>
           <w:tcPr>
-            <w:tcW w:w="3215" w:type="dxa"/>
+            <w:tcW w:w="3217" w:type="dxa"/>
             <w:tcBorders>
               <w:top w:val="nil"/>
               <w:left w:val="single" w:sz="2" w:space="0" w:color="000001"/>
@@ -986,7 +1218,7 @@
             </w:tcBorders>
             <w:shd w:fill="FFFFFF" w:val="clear"/>
             <w:tcMar>
-              <w:left w:w="51" w:type="dxa"/>
+              <w:left w:w="48" w:type="dxa"/>
             </w:tcMar>
           </w:tcPr>
           <w:p>
@@ -996,6 +1228,7 @@
             </w:pPr>
             <w:r>
               <w:rPr/>
+              <w:t>Skeleton Serverside application,Voice recognition and voice commands, Automatic Slide Transition</w:t>
             </w:r>
           </w:p>
         </w:tc>
@@ -1012,8 +1245,8 @@
       </w:r>
     </w:p>
     <w:sectPr>
-      <w:headerReference w:type="default" r:id="rId2"/>
-      <w:footerReference w:type="default" r:id="rId3"/>
+      <w:headerReference w:type="default" r:id="rId3"/>
+      <w:footerReference w:type="default" r:id="rId4"/>
       <w:type w:val="nextPage"/>
       <w:pgSz w:w="11906" w:h="16838"/>
       <w:pgMar w:left="1134" w:right="1134" w:header="1134" w:top="1693" w:footer="1134" w:bottom="1693" w:gutter="0"/>
@@ -1280,7 +1513,6 @@
         </w:tabs>
         <w:ind w:left="720" w:hanging="360"/>
       </w:pPr>
-      <w:rPr/>
     </w:lvl>
     <w:lvl w:ilvl="1">
       <w:start w:val="1"/>
@@ -1293,7 +1525,6 @@
         </w:tabs>
         <w:ind w:left="1080" w:hanging="360"/>
       </w:pPr>
-      <w:rPr/>
     </w:lvl>
     <w:lvl w:ilvl="2">
       <w:start w:val="1"/>
@@ -1306,7 +1537,6 @@
         </w:tabs>
         <w:ind w:left="1440" w:hanging="360"/>
       </w:pPr>
-      <w:rPr/>
     </w:lvl>
     <w:lvl w:ilvl="3">
       <w:start w:val="1"/>
@@ -1319,7 +1549,6 @@
         </w:tabs>
         <w:ind w:left="1800" w:hanging="360"/>
       </w:pPr>
-      <w:rPr/>
     </w:lvl>
     <w:lvl w:ilvl="4">
       <w:start w:val="1"/>
@@ -1332,7 +1561,6 @@
         </w:tabs>
         <w:ind w:left="2160" w:hanging="360"/>
       </w:pPr>
-      <w:rPr/>
     </w:lvl>
     <w:lvl w:ilvl="5">
       <w:start w:val="1"/>
@@ -1345,7 +1573,6 @@
         </w:tabs>
         <w:ind w:left="2520" w:hanging="360"/>
       </w:pPr>
-      <w:rPr/>
     </w:lvl>
     <w:lvl w:ilvl="6">
       <w:start w:val="1"/>
@@ -1358,7 +1585,6 @@
         </w:tabs>
         <w:ind w:left="2880" w:hanging="360"/>
       </w:pPr>
-      <w:rPr/>
     </w:lvl>
     <w:lvl w:ilvl="7">
       <w:start w:val="1"/>
@@ -1371,7 +1597,6 @@
         </w:tabs>
         <w:ind w:left="3240" w:hanging="360"/>
       </w:pPr>
-      <w:rPr/>
     </w:lvl>
     <w:lvl w:ilvl="8">
       <w:start w:val="1"/>
@@ -1384,7 +1609,6 @@
         </w:tabs>
         <w:ind w:left="3600" w:hanging="360"/>
       </w:pPr>
-      <w:rPr/>
     </w:lvl>
   </w:abstractNum>
   <w:abstractNum w:abstractNumId="4">
@@ -1399,7 +1623,6 @@
         </w:tabs>
         <w:ind w:left="720" w:hanging="360"/>
       </w:pPr>
-      <w:rPr/>
     </w:lvl>
     <w:lvl w:ilvl="1">
       <w:start w:val="1"/>
@@ -1412,7 +1635,6 @@
         </w:tabs>
         <w:ind w:left="1080" w:hanging="360"/>
       </w:pPr>
-      <w:rPr/>
     </w:lvl>
     <w:lvl w:ilvl="2">
       <w:start w:val="1"/>
@@ -1425,7 +1647,6 @@
         </w:tabs>
         <w:ind w:left="1440" w:hanging="360"/>
       </w:pPr>
-      <w:rPr/>
     </w:lvl>
     <w:lvl w:ilvl="3">
       <w:start w:val="1"/>
@@ -1438,7 +1659,6 @@
         </w:tabs>
         <w:ind w:left="1800" w:hanging="360"/>
       </w:pPr>
-      <w:rPr/>
     </w:lvl>
     <w:lvl w:ilvl="4">
       <w:start w:val="1"/>
@@ -1451,7 +1671,6 @@
         </w:tabs>
         <w:ind w:left="2160" w:hanging="360"/>
       </w:pPr>
-      <w:rPr/>
     </w:lvl>
     <w:lvl w:ilvl="5">
       <w:start w:val="1"/>
@@ -1464,7 +1683,6 @@
         </w:tabs>
         <w:ind w:left="2520" w:hanging="360"/>
       </w:pPr>
-      <w:rPr/>
     </w:lvl>
     <w:lvl w:ilvl="6">
       <w:start w:val="1"/>
@@ -1477,7 +1695,6 @@
         </w:tabs>
         <w:ind w:left="2880" w:hanging="360"/>
       </w:pPr>
-      <w:rPr/>
     </w:lvl>
     <w:lvl w:ilvl="7">
       <w:start w:val="1"/>
@@ -1490,7 +1707,6 @@
         </w:tabs>
         <w:ind w:left="3240" w:hanging="360"/>
       </w:pPr>
-      <w:rPr/>
     </w:lvl>
     <w:lvl w:ilvl="8">
       <w:start w:val="1"/>
@@ -1503,7 +1719,6 @@
         </w:tabs>
         <w:ind w:left="3600" w:hanging="360"/>
       </w:pPr>
-      <w:rPr/>
     </w:lvl>
   </w:abstractNum>
   <w:abstractNum w:abstractNumId="5">
@@ -1518,7 +1733,6 @@
         </w:tabs>
         <w:ind w:left="720" w:hanging="360"/>
       </w:pPr>
-      <w:rPr/>
     </w:lvl>
     <w:lvl w:ilvl="1">
       <w:start w:val="1"/>
@@ -1531,7 +1745,6 @@
         </w:tabs>
         <w:ind w:left="1080" w:hanging="360"/>
       </w:pPr>
-      <w:rPr/>
     </w:lvl>
     <w:lvl w:ilvl="2">
       <w:start w:val="1"/>
@@ -1544,7 +1757,6 @@
         </w:tabs>
         <w:ind w:left="1440" w:hanging="360"/>
       </w:pPr>
-      <w:rPr/>
     </w:lvl>
     <w:lvl w:ilvl="3">
       <w:start w:val="1"/>
@@ -1557,7 +1769,6 @@
         </w:tabs>
         <w:ind w:left="1800" w:hanging="360"/>
       </w:pPr>
-      <w:rPr/>
     </w:lvl>
     <w:lvl w:ilvl="4">
       <w:start w:val="1"/>
@@ -1570,7 +1781,6 @@
         </w:tabs>
         <w:ind w:left="2160" w:hanging="360"/>
       </w:pPr>
-      <w:rPr/>
     </w:lvl>
     <w:lvl w:ilvl="5">
       <w:start w:val="1"/>
@@ -1583,7 +1793,6 @@
         </w:tabs>
         <w:ind w:left="2520" w:hanging="360"/>
       </w:pPr>
-      <w:rPr/>
     </w:lvl>
     <w:lvl w:ilvl="6">
       <w:start w:val="1"/>
@@ -1596,7 +1805,6 @@
         </w:tabs>
         <w:ind w:left="2880" w:hanging="360"/>
       </w:pPr>
-      <w:rPr/>
     </w:lvl>
     <w:lvl w:ilvl="7">
       <w:start w:val="1"/>
@@ -1609,7 +1817,6 @@
         </w:tabs>
         <w:ind w:left="3240" w:hanging="360"/>
       </w:pPr>
-      <w:rPr/>
     </w:lvl>
     <w:lvl w:ilvl="8">
       <w:start w:val="1"/>
@@ -1622,10 +1829,265 @@
         </w:tabs>
         <w:ind w:left="3600" w:hanging="360"/>
       </w:pPr>
-      <w:rPr/>
     </w:lvl>
   </w:abstractNum>
   <w:abstractNum w:abstractNumId="6">
+    <w:lvl w:ilvl="0">
+      <w:start w:val="1"/>
+      <w:numFmt w:val="decimal"/>
+      <w:lvlText w:val="%1."/>
+      <w:lvlJc w:val="left"/>
+      <w:pPr>
+        <w:tabs>
+          <w:tab w:val="num" w:pos="720"/>
+        </w:tabs>
+        <w:ind w:left="720" w:hanging="360"/>
+      </w:pPr>
+      <w:rPr/>
+    </w:lvl>
+    <w:lvl w:ilvl="1">
+      <w:start w:val="1"/>
+      <w:numFmt w:val="decimal"/>
+      <w:lvlText w:val="%2."/>
+      <w:lvlJc w:val="left"/>
+      <w:pPr>
+        <w:tabs>
+          <w:tab w:val="num" w:pos="1080"/>
+        </w:tabs>
+        <w:ind w:left="1080" w:hanging="360"/>
+      </w:pPr>
+      <w:rPr/>
+    </w:lvl>
+    <w:lvl w:ilvl="2">
+      <w:start w:val="1"/>
+      <w:numFmt w:val="decimal"/>
+      <w:lvlText w:val="%3."/>
+      <w:lvlJc w:val="left"/>
+      <w:pPr>
+        <w:tabs>
+          <w:tab w:val="num" w:pos="1440"/>
+        </w:tabs>
+        <w:ind w:left="1440" w:hanging="360"/>
+      </w:pPr>
+      <w:rPr/>
+    </w:lvl>
+    <w:lvl w:ilvl="3">
+      <w:start w:val="1"/>
+      <w:numFmt w:val="decimal"/>
+      <w:lvlText w:val="%4."/>
+      <w:lvlJc w:val="left"/>
+      <w:pPr>
+        <w:tabs>
+          <w:tab w:val="num" w:pos="1800"/>
+        </w:tabs>
+        <w:ind w:left="1800" w:hanging="360"/>
+      </w:pPr>
+      <w:rPr/>
+    </w:lvl>
+    <w:lvl w:ilvl="4">
+      <w:start w:val="1"/>
+      <w:numFmt w:val="decimal"/>
+      <w:lvlText w:val="%5."/>
+      <w:lvlJc w:val="left"/>
+      <w:pPr>
+        <w:tabs>
+          <w:tab w:val="num" w:pos="2160"/>
+        </w:tabs>
+        <w:ind w:left="2160" w:hanging="360"/>
+      </w:pPr>
+      <w:rPr/>
+    </w:lvl>
+    <w:lvl w:ilvl="5">
+      <w:start w:val="1"/>
+      <w:numFmt w:val="decimal"/>
+      <w:lvlText w:val="%6."/>
+      <w:lvlJc w:val="left"/>
+      <w:pPr>
+        <w:tabs>
+          <w:tab w:val="num" w:pos="2520"/>
+        </w:tabs>
+        <w:ind w:left="2520" w:hanging="360"/>
+      </w:pPr>
+      <w:rPr/>
+    </w:lvl>
+    <w:lvl w:ilvl="6">
+      <w:start w:val="1"/>
+      <w:numFmt w:val="decimal"/>
+      <w:lvlText w:val="%7."/>
+      <w:lvlJc w:val="left"/>
+      <w:pPr>
+        <w:tabs>
+          <w:tab w:val="num" w:pos="2880"/>
+        </w:tabs>
+        <w:ind w:left="2880" w:hanging="360"/>
+      </w:pPr>
+      <w:rPr/>
+    </w:lvl>
+    <w:lvl w:ilvl="7">
+      <w:start w:val="1"/>
+      <w:numFmt w:val="decimal"/>
+      <w:lvlText w:val="%8."/>
+      <w:lvlJc w:val="left"/>
+      <w:pPr>
+        <w:tabs>
+          <w:tab w:val="num" w:pos="3240"/>
+        </w:tabs>
+        <w:ind w:left="3240" w:hanging="360"/>
+      </w:pPr>
+      <w:rPr/>
+    </w:lvl>
+    <w:lvl w:ilvl="8">
+      <w:start w:val="1"/>
+      <w:numFmt w:val="decimal"/>
+      <w:lvlText w:val="%9."/>
+      <w:lvlJc w:val="left"/>
+      <w:pPr>
+        <w:tabs>
+          <w:tab w:val="num" w:pos="3600"/>
+        </w:tabs>
+        <w:ind w:left="3600" w:hanging="360"/>
+      </w:pPr>
+      <w:rPr/>
+    </w:lvl>
+  </w:abstractNum>
+  <w:abstractNum w:abstractNumId="7">
+    <w:lvl w:ilvl="0">
+      <w:start w:val="1"/>
+      <w:numFmt w:val="bullet"/>
+      <w:lvlText w:val=""/>
+      <w:lvlJc w:val="left"/>
+      <w:pPr>
+        <w:tabs>
+          <w:tab w:val="num" w:pos="720"/>
+        </w:tabs>
+        <w:ind w:left="720" w:hanging="360"/>
+      </w:pPr>
+      <w:rPr>
+        <w:rFonts w:ascii="Symbol" w:hAnsi="Symbol" w:cs="Symbol" w:hint="default"/>
+      </w:rPr>
+    </w:lvl>
+    <w:lvl w:ilvl="1">
+      <w:start w:val="1"/>
+      <w:numFmt w:val="bullet"/>
+      <w:lvlText w:val="◦"/>
+      <w:lvlJc w:val="left"/>
+      <w:pPr>
+        <w:tabs>
+          <w:tab w:val="num" w:pos="1080"/>
+        </w:tabs>
+        <w:ind w:left="1080" w:hanging="360"/>
+      </w:pPr>
+      <w:rPr>
+        <w:rFonts w:ascii="OpenSymbol" w:hAnsi="OpenSymbol" w:cs="OpenSymbol" w:hint="default"/>
+      </w:rPr>
+    </w:lvl>
+    <w:lvl w:ilvl="2">
+      <w:start w:val="1"/>
+      <w:numFmt w:val="bullet"/>
+      <w:lvlText w:val="▪"/>
+      <w:lvlJc w:val="left"/>
+      <w:pPr>
+        <w:tabs>
+          <w:tab w:val="num" w:pos="1440"/>
+        </w:tabs>
+        <w:ind w:left="1440" w:hanging="360"/>
+      </w:pPr>
+      <w:rPr>
+        <w:rFonts w:ascii="OpenSymbol" w:hAnsi="OpenSymbol" w:cs="OpenSymbol" w:hint="default"/>
+      </w:rPr>
+    </w:lvl>
+    <w:lvl w:ilvl="3">
+      <w:start w:val="1"/>
+      <w:numFmt w:val="bullet"/>
+      <w:lvlText w:val=""/>
+      <w:lvlJc w:val="left"/>
+      <w:pPr>
+        <w:tabs>
+          <w:tab w:val="num" w:pos="1800"/>
+        </w:tabs>
+        <w:ind w:left="1800" w:hanging="360"/>
+      </w:pPr>
+      <w:rPr>
+        <w:rFonts w:ascii="Symbol" w:hAnsi="Symbol" w:cs="Symbol" w:hint="default"/>
+      </w:rPr>
+    </w:lvl>
+    <w:lvl w:ilvl="4">
+      <w:start w:val="1"/>
+      <w:numFmt w:val="bullet"/>
+      <w:lvlText w:val="◦"/>
+      <w:lvlJc w:val="left"/>
+      <w:pPr>
+        <w:tabs>
+          <w:tab w:val="num" w:pos="2160"/>
+        </w:tabs>
+        <w:ind w:left="2160" w:hanging="360"/>
+      </w:pPr>
+      <w:rPr>
+        <w:rFonts w:ascii="OpenSymbol" w:hAnsi="OpenSymbol" w:cs="OpenSymbol" w:hint="default"/>
+      </w:rPr>
+    </w:lvl>
+    <w:lvl w:ilvl="5">
+      <w:start w:val="1"/>
+      <w:numFmt w:val="bullet"/>
+      <w:lvlText w:val="▪"/>
+      <w:lvlJc w:val="left"/>
+      <w:pPr>
+        <w:tabs>
+          <w:tab w:val="num" w:pos="2520"/>
+        </w:tabs>
+        <w:ind w:left="2520" w:hanging="360"/>
+      </w:pPr>
+      <w:rPr>
+        <w:rFonts w:ascii="OpenSymbol" w:hAnsi="OpenSymbol" w:cs="OpenSymbol" w:hint="default"/>
+      </w:rPr>
+    </w:lvl>
+    <w:lvl w:ilvl="6">
+      <w:start w:val="1"/>
+      <w:numFmt w:val="bullet"/>
+      <w:lvlText w:val=""/>
+      <w:lvlJc w:val="left"/>
+      <w:pPr>
+        <w:tabs>
+          <w:tab w:val="num" w:pos="2880"/>
+        </w:tabs>
+        <w:ind w:left="2880" w:hanging="360"/>
+      </w:pPr>
+      <w:rPr>
+        <w:rFonts w:ascii="Symbol" w:hAnsi="Symbol" w:cs="Symbol" w:hint="default"/>
+      </w:rPr>
+    </w:lvl>
+    <w:lvl w:ilvl="7">
+      <w:start w:val="1"/>
+      <w:numFmt w:val="bullet"/>
+      <w:lvlText w:val="◦"/>
+      <w:lvlJc w:val="left"/>
+      <w:pPr>
+        <w:tabs>
+          <w:tab w:val="num" w:pos="3240"/>
+        </w:tabs>
+        <w:ind w:left="3240" w:hanging="360"/>
+      </w:pPr>
+      <w:rPr>
+        <w:rFonts w:ascii="OpenSymbol" w:hAnsi="OpenSymbol" w:cs="OpenSymbol" w:hint="default"/>
+      </w:rPr>
+    </w:lvl>
+    <w:lvl w:ilvl="8">
+      <w:start w:val="1"/>
+      <w:numFmt w:val="bullet"/>
+      <w:lvlText w:val="▪"/>
+      <w:lvlJc w:val="left"/>
+      <w:pPr>
+        <w:tabs>
+          <w:tab w:val="num" w:pos="3600"/>
+        </w:tabs>
+        <w:ind w:left="3600" w:hanging="360"/>
+      </w:pPr>
+      <w:rPr>
+        <w:rFonts w:ascii="OpenSymbol" w:hAnsi="OpenSymbol" w:cs="OpenSymbol" w:hint="default"/>
+      </w:rPr>
+    </w:lvl>
+  </w:abstractNum>
+  <w:abstractNum w:abstractNumId="8">
     <w:lvl w:ilvl="0">
       <w:start w:val="1"/>
       <w:numFmt w:val="none"/>
@@ -1761,6 +2223,12 @@
   </w:num>
   <w:num w:numId="6">
     <w:abstractNumId w:val="6"/>
+  </w:num>
+  <w:num w:numId="7">
+    <w:abstractNumId w:val="7"/>
+  </w:num>
+  <w:num w:numId="8">
+    <w:abstractNumId w:val="8"/>
   </w:num>
 </w:numbering>
 </file>
@@ -1785,7 +2253,7 @@
     <w:pPr>
       <w:widowControl w:val="false"/>
       <w:suppressAutoHyphens w:val="true"/>
-      <w:overflowPunct w:val="false"/>
+      <w:overflowPunct w:val="true"/>
       <w:bidi w:val="0"/>
       <w:jc w:val="left"/>
     </w:pPr>

</xml_diff>